<commit_message>
convert uppercase to capitalize
</commit_message>
<xml_diff>
--- a/Requirements/Error Report.docx
+++ b/Requirements/Error Report.docx
@@ -41,6 +41,7 @@
       <w:r>
         <w:rPr>
           <w:noProof/>
+          <w:lang w:val="en-GB" w:eastAsia="en-GB"/>
         </w:rPr>
         <w:drawing>
           <wp:inline distT="0" distB="0" distL="0" distR="0">
@@ -60,7 +61,7 @@
                     </pic:cNvPicPr>
                   </pic:nvPicPr>
                   <pic:blipFill>
-                    <a:blip r:embed="rId6"/>
+                    <a:blip r:embed="rId8"/>
                     <a:srcRect/>
                     <a:stretch>
                       <a:fillRect/>
@@ -180,6 +181,7 @@
       <w:r>
         <w:rPr>
           <w:noProof/>
+          <w:lang w:val="en-GB" w:eastAsia="en-GB"/>
         </w:rPr>
         <w:drawing>
           <wp:inline distT="0" distB="0" distL="0" distR="0">
@@ -199,7 +201,7 @@
                     </pic:cNvPicPr>
                   </pic:nvPicPr>
                   <pic:blipFill>
-                    <a:blip r:embed="rId7"/>
+                    <a:blip r:embed="rId9"/>
                     <a:srcRect/>
                     <a:stretch>
                       <a:fillRect/>
@@ -522,6 +524,7 @@
       <w:r>
         <w:rPr>
           <w:noProof/>
+          <w:lang w:val="en-GB" w:eastAsia="en-GB"/>
         </w:rPr>
         <w:drawing>
           <wp:inline distT="0" distB="0" distL="0" distR="0">
@@ -541,7 +544,7 @@
                     </pic:cNvPicPr>
                   </pic:nvPicPr>
                   <pic:blipFill>
-                    <a:blip r:embed="rId8"/>
+                    <a:blip r:embed="rId10"/>
                     <a:srcRect t="2978" b="53398"/>
                     <a:stretch>
                       <a:fillRect/>
@@ -602,6 +605,7 @@
       <w:r>
         <w:rPr>
           <w:noProof/>
+          <w:lang w:val="en-GB" w:eastAsia="en-GB"/>
         </w:rPr>
         <w:drawing>
           <wp:inline distT="0" distB="0" distL="0" distR="0">
@@ -621,7 +625,7 @@
                     </pic:cNvPicPr>
                   </pic:nvPicPr>
                   <pic:blipFill>
-                    <a:blip r:embed="rId9"/>
+                    <a:blip r:embed="rId11"/>
                     <a:srcRect/>
                     <a:stretch>
                       <a:fillRect/>
@@ -845,6 +849,7 @@
       <w:r>
         <w:rPr>
           <w:noProof/>
+          <w:lang w:val="en-GB" w:eastAsia="en-GB"/>
         </w:rPr>
         <w:drawing>
           <wp:inline distT="0" distB="0" distL="0" distR="0">
@@ -864,7 +869,7 @@
                     </pic:cNvPicPr>
                   </pic:nvPicPr>
                   <pic:blipFill>
-                    <a:blip r:embed="rId10"/>
+                    <a:blip r:embed="rId12"/>
                     <a:srcRect/>
                     <a:stretch>
                       <a:fillRect/>
@@ -1065,6 +1070,7 @@
       <w:r>
         <w:rPr>
           <w:noProof/>
+          <w:lang w:val="en-GB" w:eastAsia="en-GB"/>
         </w:rPr>
         <w:drawing>
           <wp:inline distT="0" distB="0" distL="0" distR="0">
@@ -1084,7 +1090,7 @@
                     </pic:cNvPicPr>
                   </pic:nvPicPr>
                   <pic:blipFill>
-                    <a:blip r:embed="rId11"/>
+                    <a:blip r:embed="rId13"/>
                     <a:srcRect/>
                     <a:stretch>
                       <a:fillRect/>
@@ -1169,6 +1175,7 @@
       <w:r>
         <w:rPr>
           <w:noProof/>
+          <w:lang w:val="en-GB" w:eastAsia="en-GB"/>
         </w:rPr>
         <w:drawing>
           <wp:inline distT="0" distB="0" distL="0" distR="0">
@@ -1188,7 +1195,7 @@
                     </pic:cNvPicPr>
                   </pic:nvPicPr>
                   <pic:blipFill>
-                    <a:blip r:embed="rId12"/>
+                    <a:blip r:embed="rId14"/>
                     <a:srcRect/>
                     <a:stretch>
                       <a:fillRect/>
@@ -1269,19 +1276,11 @@
                 <w:sz w:val="16"/>
               </w:rPr>
             </w:pPr>
-            <w:proofErr w:type="spellStart"/>
             <w:r>
               <w:rPr>
                 <w:sz w:val="16"/>
               </w:rPr>
-              <w:t>Sl</w:t>
-            </w:r>
-            <w:proofErr w:type="spellEnd"/>
-            <w:r>
-              <w:rPr>
-                <w:sz w:val="16"/>
-              </w:rPr>
-              <w:t xml:space="preserve"> No.</w:t>
+              <w:t>Sl No.</w:t>
             </w:r>
           </w:p>
         </w:tc>
@@ -1490,19 +1489,11 @@
                         <w:sz w:val="10"/>
                       </w:rPr>
                     </w:pPr>
-                    <w:proofErr w:type="spellStart"/>
                     <w:r>
                       <w:rPr>
                         <w:sz w:val="10"/>
                       </w:rPr>
-                      <w:t>Dis</w:t>
-                    </w:r>
-                    <w:proofErr w:type="spellEnd"/>
-                    <w:r>
-                      <w:rPr>
-                        <w:sz w:val="10"/>
-                      </w:rPr>
-                      <w:t>%</w:t>
+                      <w:t>Dis%</w:t>
                     </w:r>
                   </w:p>
                 </w:txbxContent>
@@ -1569,15 +1560,7 @@
                     <w:spacing w:after="0" w:line="240" w:lineRule="auto"/>
                   </w:pPr>
                   <w:r>
-                    <w:t xml:space="preserve">No need </w:t>
-                  </w:r>
-                  <w:proofErr w:type="spellStart"/>
-                  <w:r>
-                    <w:t>Dis</w:t>
-                  </w:r>
-                  <w:proofErr w:type="spellEnd"/>
-                  <w:r>
-                    <w:t xml:space="preserve"> %</w:t>
+                    <w:t>No need Dis %</w:t>
                   </w:r>
                 </w:p>
                 <w:p>
@@ -1623,20 +1606,7 @@
               <w:txbxContent>
                 <w:p>
                   <w:r>
-                    <w:t xml:space="preserve">(Rate – </w:t>
-                  </w:r>
-                  <w:proofErr w:type="spellStart"/>
-                  <w:proofErr w:type="gramStart"/>
-                  <w:r>
-                    <w:t>Dis</w:t>
-                  </w:r>
-                  <w:proofErr w:type="spellEnd"/>
-                  <w:r>
-                    <w:t>%</w:t>
-                  </w:r>
-                  <w:proofErr w:type="gramEnd"/>
-                  <w:r>
-                    <w:t>) *Qty</w:t>
+                    <w:t>(Rate – Dis%) *Qty</w:t>
                   </w:r>
                 </w:p>
               </w:txbxContent>
@@ -1647,6 +1617,7 @@
       <w:r>
         <w:rPr>
           <w:noProof/>
+          <w:lang w:val="en-GB" w:eastAsia="en-GB"/>
         </w:rPr>
         <w:drawing>
           <wp:inline distT="0" distB="0" distL="0" distR="0">
@@ -1661,156 +1632,6 @@
                 <pic:pic xmlns:pic="http://schemas.openxmlformats.org/drawingml/2006/picture">
                   <pic:nvPicPr>
                     <pic:cNvPr id="0" name="Picture 1"/>
-                    <pic:cNvPicPr>
-                      <a:picLocks noChangeAspect="1" noChangeArrowheads="1"/>
-                    </pic:cNvPicPr>
-                  </pic:nvPicPr>
-                  <pic:blipFill>
-                    <a:blip r:embed="rId13"/>
-                    <a:srcRect/>
-                    <a:stretch>
-                      <a:fillRect/>
-                    </a:stretch>
-                  </pic:blipFill>
-                  <pic:spPr bwMode="auto">
-                    <a:xfrm>
-                      <a:off x="0" y="0"/>
-                      <a:ext cx="5943600" cy="4456830"/>
-                    </a:xfrm>
-                    <a:prstGeom prst="rect">
-                      <a:avLst/>
-                    </a:prstGeom>
-                    <a:noFill/>
-                    <a:ln w="9525">
-                      <a:noFill/>
-                      <a:miter lim="800000"/>
-                      <a:headEnd/>
-                      <a:tailEnd/>
-                    </a:ln>
-                  </pic:spPr>
-                </pic:pic>
-              </a:graphicData>
-            </a:graphic>
-          </wp:inline>
-        </w:drawing>
-      </w:r>
-    </w:p>
-    <w:p>
-      <w:pPr>
-        <w:spacing w:after="0" w:line="240" w:lineRule="auto"/>
-      </w:pPr>
-      <w:r>
-        <w:t>We’ve needed discount % for any single products &amp; also need all text boxes will be editable.</w:t>
-      </w:r>
-    </w:p>
-    <w:p>
-      <w:r>
-        <w:t>No General Customer, Customer ID generate automatically, all text box have visibility &amp; editable permission &amp; Every Customer will be Stored with his own ID.</w:t>
-      </w:r>
-      <w:r>
-        <w:br w:type="page"/>
-      </w:r>
-    </w:p>
-    <w:p>
-      <w:pPr>
-        <w:spacing w:after="0" w:line="240" w:lineRule="auto"/>
-      </w:pPr>
-      <w:r>
-        <w:rPr>
-          <w:noProof/>
-        </w:rPr>
-        <w:lastRenderedPageBreak/>
-        <w:drawing>
-          <wp:inline distT="0" distB="0" distL="0" distR="0">
-            <wp:extent cx="5943600" cy="4456539"/>
-            <wp:effectExtent l="19050" t="0" r="0" b="0"/>
-            <wp:docPr id="16" name="Picture 4"/>
-            <wp:cNvGraphicFramePr>
-              <a:graphicFrameLocks xmlns:a="http://schemas.openxmlformats.org/drawingml/2006/main" noChangeAspect="1"/>
-            </wp:cNvGraphicFramePr>
-            <a:graphic xmlns:a="http://schemas.openxmlformats.org/drawingml/2006/main">
-              <a:graphicData uri="http://schemas.openxmlformats.org/drawingml/2006/picture">
-                <pic:pic xmlns:pic="http://schemas.openxmlformats.org/drawingml/2006/picture">
-                  <pic:nvPicPr>
-                    <pic:cNvPr id="0" name="Picture 4"/>
-                    <pic:cNvPicPr>
-                      <a:picLocks noChangeAspect="1" noChangeArrowheads="1"/>
-                    </pic:cNvPicPr>
-                  </pic:nvPicPr>
-                  <pic:blipFill>
-                    <a:blip r:embed="rId14"/>
-                    <a:srcRect/>
-                    <a:stretch>
-                      <a:fillRect/>
-                    </a:stretch>
-                  </pic:blipFill>
-                  <pic:spPr bwMode="auto">
-                    <a:xfrm>
-                      <a:off x="0" y="0"/>
-                      <a:ext cx="5943600" cy="4456539"/>
-                    </a:xfrm>
-                    <a:prstGeom prst="rect">
-                      <a:avLst/>
-                    </a:prstGeom>
-                    <a:noFill/>
-                    <a:ln w="9525">
-                      <a:noFill/>
-                      <a:miter lim="800000"/>
-                      <a:headEnd/>
-                      <a:tailEnd/>
-                    </a:ln>
-                  </pic:spPr>
-                </pic:pic>
-              </a:graphicData>
-            </a:graphic>
-          </wp:inline>
-        </w:drawing>
-      </w:r>
-    </w:p>
-    <w:p>
-      <w:pPr>
-        <w:spacing w:after="0" w:line="240" w:lineRule="auto"/>
-      </w:pPr>
-    </w:p>
-    <w:p>
-      <w:pPr>
-        <w:spacing w:after="0" w:line="240" w:lineRule="auto"/>
-      </w:pPr>
-      <w:r>
-        <w:t xml:space="preserve">For Customer Due Payment and Supplier Due Payment: </w:t>
-      </w:r>
-    </w:p>
-    <w:p>
-      <w:pPr>
-        <w:spacing w:after="0" w:line="240" w:lineRule="auto"/>
-      </w:pPr>
-      <w:r>
-        <w:t>After Payment need a print copy with current status.</w:t>
-      </w:r>
-      <w:r>
-        <w:t xml:space="preserve"> </w:t>
-      </w:r>
-      <w:r>
-        <w:br w:type="page"/>
-      </w:r>
-      <w:r>
-        <w:rPr>
-          <w:noProof/>
-        </w:rPr>
-        <w:lastRenderedPageBreak/>
-        <w:drawing>
-          <wp:inline distT="0" distB="0" distL="0" distR="0">
-            <wp:extent cx="5943600" cy="4456830"/>
-            <wp:effectExtent l="19050" t="0" r="0" b="0"/>
-            <wp:docPr id="8" name="Picture 4"/>
-            <wp:cNvGraphicFramePr>
-              <a:graphicFrameLocks xmlns:a="http://schemas.openxmlformats.org/drawingml/2006/main" noChangeAspect="1"/>
-            </wp:cNvGraphicFramePr>
-            <a:graphic xmlns:a="http://schemas.openxmlformats.org/drawingml/2006/main">
-              <a:graphicData uri="http://schemas.openxmlformats.org/drawingml/2006/picture">
-                <pic:pic xmlns:pic="http://schemas.openxmlformats.org/drawingml/2006/picture">
-                  <pic:nvPicPr>
-                    <pic:cNvPr id="0" name="Picture 4"/>
                     <pic:cNvPicPr>
                       <a:picLocks noChangeAspect="1" noChangeArrowheads="1"/>
                     </pic:cNvPicPr>
@@ -1850,6 +1671,158 @@
         <w:spacing w:after="0" w:line="240" w:lineRule="auto"/>
       </w:pPr>
       <w:r>
+        <w:t>We’ve needed discount % for any single products &amp; also need all text boxes will be editable.</w:t>
+      </w:r>
+    </w:p>
+    <w:p>
+      <w:r>
+        <w:t>No General Customer, Customer ID generate automatically, all text box have visibility &amp; editable permission &amp; Every Customer will be Stored with his own ID.</w:t>
+      </w:r>
+      <w:r>
+        <w:br w:type="page"/>
+      </w:r>
+    </w:p>
+    <w:p>
+      <w:pPr>
+        <w:spacing w:after="0" w:line="240" w:lineRule="auto"/>
+      </w:pPr>
+      <w:r>
+        <w:rPr>
+          <w:noProof/>
+          <w:lang w:val="en-GB" w:eastAsia="en-GB"/>
+        </w:rPr>
+        <w:lastRenderedPageBreak/>
+        <w:drawing>
+          <wp:inline distT="0" distB="0" distL="0" distR="0">
+            <wp:extent cx="5943600" cy="4456539"/>
+            <wp:effectExtent l="19050" t="0" r="0" b="0"/>
+            <wp:docPr id="16" name="Picture 4"/>
+            <wp:cNvGraphicFramePr>
+              <a:graphicFrameLocks xmlns:a="http://schemas.openxmlformats.org/drawingml/2006/main" noChangeAspect="1"/>
+            </wp:cNvGraphicFramePr>
+            <a:graphic xmlns:a="http://schemas.openxmlformats.org/drawingml/2006/main">
+              <a:graphicData uri="http://schemas.openxmlformats.org/drawingml/2006/picture">
+                <pic:pic xmlns:pic="http://schemas.openxmlformats.org/drawingml/2006/picture">
+                  <pic:nvPicPr>
+                    <pic:cNvPr id="0" name="Picture 4"/>
+                    <pic:cNvPicPr>
+                      <a:picLocks noChangeAspect="1" noChangeArrowheads="1"/>
+                    </pic:cNvPicPr>
+                  </pic:nvPicPr>
+                  <pic:blipFill>
+                    <a:blip r:embed="rId16"/>
+                    <a:srcRect/>
+                    <a:stretch>
+                      <a:fillRect/>
+                    </a:stretch>
+                  </pic:blipFill>
+                  <pic:spPr bwMode="auto">
+                    <a:xfrm>
+                      <a:off x="0" y="0"/>
+                      <a:ext cx="5943600" cy="4456539"/>
+                    </a:xfrm>
+                    <a:prstGeom prst="rect">
+                      <a:avLst/>
+                    </a:prstGeom>
+                    <a:noFill/>
+                    <a:ln w="9525">
+                      <a:noFill/>
+                      <a:miter lim="800000"/>
+                      <a:headEnd/>
+                      <a:tailEnd/>
+                    </a:ln>
+                  </pic:spPr>
+                </pic:pic>
+              </a:graphicData>
+            </a:graphic>
+          </wp:inline>
+        </w:drawing>
+      </w:r>
+    </w:p>
+    <w:p>
+      <w:pPr>
+        <w:spacing w:after="0" w:line="240" w:lineRule="auto"/>
+      </w:pPr>
+    </w:p>
+    <w:p>
+      <w:pPr>
+        <w:spacing w:after="0" w:line="240" w:lineRule="auto"/>
+      </w:pPr>
+      <w:r>
+        <w:t xml:space="preserve">For Customer Due Payment and Supplier Due Payment: </w:t>
+      </w:r>
+    </w:p>
+    <w:p>
+      <w:pPr>
+        <w:spacing w:after="0" w:line="240" w:lineRule="auto"/>
+      </w:pPr>
+      <w:r>
+        <w:t>After Payment need a print copy with current status.</w:t>
+      </w:r>
+      <w:r>
+        <w:t xml:space="preserve"> </w:t>
+      </w:r>
+      <w:r>
+        <w:br w:type="page"/>
+      </w:r>
+      <w:r>
+        <w:rPr>
+          <w:noProof/>
+          <w:lang w:val="en-GB" w:eastAsia="en-GB"/>
+        </w:rPr>
+        <w:lastRenderedPageBreak/>
+        <w:drawing>
+          <wp:inline distT="0" distB="0" distL="0" distR="0">
+            <wp:extent cx="5943600" cy="4456830"/>
+            <wp:effectExtent l="19050" t="0" r="0" b="0"/>
+            <wp:docPr id="8" name="Picture 4"/>
+            <wp:cNvGraphicFramePr>
+              <a:graphicFrameLocks xmlns:a="http://schemas.openxmlformats.org/drawingml/2006/main" noChangeAspect="1"/>
+            </wp:cNvGraphicFramePr>
+            <a:graphic xmlns:a="http://schemas.openxmlformats.org/drawingml/2006/main">
+              <a:graphicData uri="http://schemas.openxmlformats.org/drawingml/2006/picture">
+                <pic:pic xmlns:pic="http://schemas.openxmlformats.org/drawingml/2006/picture">
+                  <pic:nvPicPr>
+                    <pic:cNvPr id="0" name="Picture 4"/>
+                    <pic:cNvPicPr>
+                      <a:picLocks noChangeAspect="1" noChangeArrowheads="1"/>
+                    </pic:cNvPicPr>
+                  </pic:nvPicPr>
+                  <pic:blipFill>
+                    <a:blip r:embed="rId17"/>
+                    <a:srcRect/>
+                    <a:stretch>
+                      <a:fillRect/>
+                    </a:stretch>
+                  </pic:blipFill>
+                  <pic:spPr bwMode="auto">
+                    <a:xfrm>
+                      <a:off x="0" y="0"/>
+                      <a:ext cx="5943600" cy="4456830"/>
+                    </a:xfrm>
+                    <a:prstGeom prst="rect">
+                      <a:avLst/>
+                    </a:prstGeom>
+                    <a:noFill/>
+                    <a:ln w="9525">
+                      <a:noFill/>
+                      <a:miter lim="800000"/>
+                      <a:headEnd/>
+                      <a:tailEnd/>
+                    </a:ln>
+                  </pic:spPr>
+                </pic:pic>
+              </a:graphicData>
+            </a:graphic>
+          </wp:inline>
+        </w:drawing>
+      </w:r>
+    </w:p>
+    <w:p>
+      <w:pPr>
+        <w:spacing w:after="0" w:line="240" w:lineRule="auto"/>
+      </w:pPr>
+      <w:r>
         <w:t>Need a print copy for Sales Return &amp; Purchase Return</w:t>
       </w:r>
       <w:r>
@@ -1863,6 +1836,7 @@
       <w:r>
         <w:rPr>
           <w:noProof/>
+          <w:lang w:val="en-GB" w:eastAsia="en-GB"/>
         </w:rPr>
         <w:lastRenderedPageBreak/>
         <w:drawing>
@@ -1883,7 +1857,7 @@
                     </pic:cNvPicPr>
                   </pic:nvPicPr>
                   <pic:blipFill>
-                    <a:blip r:embed="rId16"/>
+                    <a:blip r:embed="rId18"/>
                     <a:srcRect/>
                     <a:stretch>
                       <a:fillRect/>
@@ -1967,19 +1941,11 @@
                 <w:sz w:val="18"/>
               </w:rPr>
             </w:pPr>
-            <w:proofErr w:type="spellStart"/>
-            <w:r>
-              <w:rPr>
-                <w:sz w:val="18"/>
-              </w:rPr>
-              <w:t>Sl</w:t>
-            </w:r>
-            <w:proofErr w:type="spellEnd"/>
-            <w:r>
-              <w:rPr>
-                <w:sz w:val="18"/>
-              </w:rPr>
-              <w:t xml:space="preserve"> No</w:t>
+            <w:r>
+              <w:rPr>
+                <w:sz w:val="18"/>
+              </w:rPr>
+              <w:t>Sl No</w:t>
             </w:r>
           </w:p>
         </w:tc>
@@ -2138,6 +2104,7 @@
       <w:r>
         <w:rPr>
           <w:noProof/>
+          <w:lang w:val="en-GB" w:eastAsia="en-GB"/>
         </w:rPr>
         <w:lastRenderedPageBreak/>
         <w:drawing>
@@ -2158,7 +2125,7 @@
                     </pic:cNvPicPr>
                   </pic:nvPicPr>
                   <pic:blipFill>
-                    <a:blip r:embed="rId17"/>
+                    <a:blip r:embed="rId19"/>
                     <a:srcRect/>
                     <a:stretch>
                       <a:fillRect/>
@@ -2264,6 +2231,7 @@
       <w:r>
         <w:rPr>
           <w:noProof/>
+          <w:lang w:val="en-GB" w:eastAsia="en-GB"/>
         </w:rPr>
         <w:lastRenderedPageBreak/>
         <w:drawing>
@@ -2292,7 +2260,7 @@
                     </pic:cNvPicPr>
                   </pic:nvPicPr>
                   <pic:blipFill>
-                    <a:blip r:embed="rId18"/>
+                    <a:blip r:embed="rId20"/>
                     <a:srcRect t="6125" r="95940" b="91168"/>
                     <a:stretch>
                       <a:fillRect/>
@@ -2325,6 +2293,7 @@
       <w:r>
         <w:rPr>
           <w:noProof/>
+          <w:lang w:val="en-GB" w:eastAsia="en-GB"/>
         </w:rPr>
         <w:drawing>
           <wp:anchor distT="0" distB="0" distL="114300" distR="114300" simplePos="0" relativeHeight="251689984" behindDoc="0" locked="0" layoutInCell="1" allowOverlap="1">
@@ -2352,7 +2321,7 @@
                     </pic:cNvPicPr>
                   </pic:nvPicPr>
                   <pic:blipFill>
-                    <a:blip r:embed="rId18"/>
+                    <a:blip r:embed="rId20"/>
                     <a:srcRect t="6125" r="95940" b="91168"/>
                     <a:stretch>
                       <a:fillRect/>
@@ -2385,6 +2354,7 @@
       <w:r>
         <w:rPr>
           <w:noProof/>
+          <w:lang w:val="en-GB" w:eastAsia="en-GB"/>
         </w:rPr>
         <w:drawing>
           <wp:anchor distT="0" distB="0" distL="114300" distR="114300" simplePos="0" relativeHeight="251687936" behindDoc="0" locked="0" layoutInCell="1" allowOverlap="1">
@@ -2412,7 +2382,7 @@
                     </pic:cNvPicPr>
                   </pic:nvPicPr>
                   <pic:blipFill>
-                    <a:blip r:embed="rId18"/>
+                    <a:blip r:embed="rId20"/>
                     <a:srcRect t="6125" r="95940" b="91168"/>
                     <a:stretch>
                       <a:fillRect/>
@@ -2445,6 +2415,7 @@
       <w:r>
         <w:rPr>
           <w:noProof/>
+          <w:lang w:val="en-GB" w:eastAsia="en-GB"/>
         </w:rPr>
         <w:drawing>
           <wp:inline distT="0" distB="0" distL="0" distR="0">
@@ -2464,7 +2435,7 @@
                     </pic:cNvPicPr>
                   </pic:nvPicPr>
                   <pic:blipFill>
-                    <a:blip r:embed="rId18"/>
+                    <a:blip r:embed="rId20"/>
                     <a:srcRect/>
                     <a:stretch>
                       <a:fillRect/>
@@ -2741,6 +2712,7 @@
           <w:b/>
           <w:noProof/>
           <w:sz w:val="48"/>
+          <w:lang w:val="en-GB" w:eastAsia="en-GB"/>
         </w:rPr>
         <w:drawing>
           <wp:inline distT="0" distB="0" distL="0" distR="0">
@@ -2760,7 +2732,7 @@
                     </pic:cNvPicPr>
                   </pic:nvPicPr>
                   <pic:blipFill>
-                    <a:blip r:embed="rId19"/>
+                    <a:blip r:embed="rId21"/>
                     <a:srcRect/>
                     <a:stretch>
                       <a:fillRect/>
@@ -2807,7 +2779,7 @@
       <w:r>
         <w:t xml:space="preserve"> </w:t>
       </w:r>
-      <w:hyperlink r:id="rId20" w:history="1">
+      <w:hyperlink r:id="rId22" w:history="1">
         <w:r>
           <w:rPr>
             <w:rStyle w:val="Hyperlink"/>
@@ -2891,6 +2863,7 @@
           <w:noProof/>
           <w:sz w:val="28"/>
           <w:szCs w:val="28"/>
+          <w:lang w:val="en-GB" w:eastAsia="en-GB"/>
         </w:rPr>
         <w:drawing>
           <wp:inline distT="0" distB="0" distL="0" distR="0">
@@ -2910,7 +2883,7 @@
                     </pic:cNvPicPr>
                   </pic:nvPicPr>
                   <pic:blipFill>
-                    <a:blip r:embed="rId21"/>
+                    <a:blip r:embed="rId23"/>
                     <a:srcRect/>
                     <a:stretch>
                       <a:fillRect/>
@@ -2955,39 +2928,7 @@
           <w:sz w:val="28"/>
           <w:szCs w:val="28"/>
         </w:rPr>
-        <w:t xml:space="preserve">Date Format: </w:t>
-      </w:r>
-      <w:proofErr w:type="spellStart"/>
-      <w:r>
-        <w:rPr>
-          <w:sz w:val="28"/>
-          <w:szCs w:val="28"/>
-        </w:rPr>
-        <w:t>dd</w:t>
-      </w:r>
-      <w:proofErr w:type="spellEnd"/>
-      <w:r>
-        <w:rPr>
-          <w:sz w:val="28"/>
-          <w:szCs w:val="28"/>
-        </w:rPr>
-        <w:t>/mm/</w:t>
-      </w:r>
-      <w:proofErr w:type="spellStart"/>
-      <w:r>
-        <w:rPr>
-          <w:sz w:val="28"/>
-          <w:szCs w:val="28"/>
-        </w:rPr>
-        <w:t>yyyy</w:t>
-      </w:r>
-      <w:proofErr w:type="spellEnd"/>
-      <w:r>
-        <w:rPr>
-          <w:sz w:val="28"/>
-          <w:szCs w:val="28"/>
-        </w:rPr>
-        <w:t>;</w:t>
+        <w:t>Date Format: dd/mm/yyyy;</w:t>
       </w:r>
     </w:p>
     <w:p>
@@ -3036,7 +2977,7 @@
           <w:szCs w:val="28"/>
         </w:rPr>
       </w:pPr>
-      <w:hyperlink r:id="rId22" w:history="1">
+      <w:hyperlink r:id="rId24" w:history="1">
         <w:r>
           <w:rPr>
             <w:rStyle w:val="Hyperlink"/>
@@ -3102,6 +3043,7 @@
           <w:noProof/>
           <w:sz w:val="24"/>
           <w:szCs w:val="24"/>
+          <w:lang w:val="en-GB" w:eastAsia="en-GB"/>
         </w:rPr>
         <w:lastRenderedPageBreak/>
         <w:drawing>
@@ -3122,7 +3064,7 @@
                     </pic:cNvPicPr>
                   </pic:nvPicPr>
                   <pic:blipFill>
-                    <a:blip r:embed="rId23" cstate="print"/>
+                    <a:blip r:embed="rId25" cstate="print"/>
                     <a:srcRect/>
                     <a:stretch>
                       <a:fillRect/>
@@ -3202,6 +3144,7 @@
           <w:noProof/>
           <w:sz w:val="24"/>
           <w:szCs w:val="24"/>
+          <w:lang w:val="en-GB" w:eastAsia="en-GB"/>
         </w:rPr>
         <w:lastRenderedPageBreak/>
         <w:drawing>
@@ -3222,7 +3165,7 @@
                     </pic:cNvPicPr>
                   </pic:nvPicPr>
                   <pic:blipFill>
-                    <a:blip r:embed="rId24" cstate="print"/>
+                    <a:blip r:embed="rId26" cstate="print"/>
                     <a:srcRect/>
                     <a:stretch>
                       <a:fillRect/>
@@ -5833,7 +5776,7 @@
         </w:numPr>
         <w:spacing w:after="0" w:line="240" w:lineRule="auto"/>
       </w:pPr>
-      <w:hyperlink r:id="rId25" w:history="1">
+      <w:hyperlink r:id="rId27" w:history="1">
         <w:r>
           <w:rPr>
             <w:rStyle w:val="Hyperlink"/>
@@ -5877,7 +5820,7 @@
         </w:numPr>
         <w:spacing w:after="0" w:line="240" w:lineRule="auto"/>
       </w:pPr>
-      <w:hyperlink r:id="rId26" w:history="1">
+      <w:hyperlink r:id="rId28" w:history="1">
         <w:r>
           <w:rPr>
             <w:rStyle w:val="Hyperlink"/>
@@ -5896,7 +5839,7 @@
         </w:numPr>
         <w:spacing w:after="0" w:line="240" w:lineRule="auto"/>
       </w:pPr>
-      <w:hyperlink r:id="rId27" w:history="1">
+      <w:hyperlink r:id="rId29" w:history="1">
         <w:r>
           <w:rPr>
             <w:rStyle w:val="Hyperlink"/>
@@ -5915,7 +5858,7 @@
         </w:numPr>
         <w:spacing w:after="0" w:line="240" w:lineRule="auto"/>
       </w:pPr>
-      <w:hyperlink r:id="rId28" w:history="1">
+      <w:hyperlink r:id="rId30" w:history="1">
         <w:r>
           <w:rPr>
             <w:rStyle w:val="Hyperlink"/>
@@ -5934,7 +5877,7 @@
         </w:numPr>
         <w:spacing w:after="0" w:line="240" w:lineRule="auto"/>
       </w:pPr>
-      <w:hyperlink r:id="rId29" w:history="1">
+      <w:hyperlink r:id="rId31" w:history="1">
         <w:r>
           <w:rPr>
             <w:rStyle w:val="Hyperlink"/>
@@ -5953,7 +5896,7 @@
         </w:numPr>
         <w:spacing w:after="0" w:line="240" w:lineRule="auto"/>
       </w:pPr>
-      <w:hyperlink r:id="rId30" w:history="1">
+      <w:hyperlink r:id="rId32" w:history="1">
         <w:r>
           <w:rPr>
             <w:rStyle w:val="Hyperlink"/>
@@ -5972,7 +5915,7 @@
         </w:numPr>
         <w:spacing w:after="0" w:line="240" w:lineRule="auto"/>
       </w:pPr>
-      <w:hyperlink r:id="rId31" w:history="1">
+      <w:hyperlink r:id="rId33" w:history="1">
         <w:r>
           <w:rPr>
             <w:rStyle w:val="Hyperlink"/>
@@ -5991,7 +5934,7 @@
         </w:numPr>
         <w:spacing w:after="0" w:line="240" w:lineRule="auto"/>
       </w:pPr>
-      <w:hyperlink r:id="rId32" w:history="1">
+      <w:hyperlink r:id="rId34" w:history="1">
         <w:r>
           <w:rPr>
             <w:rStyle w:val="Hyperlink"/>
@@ -6010,7 +5953,7 @@
         </w:numPr>
         <w:spacing w:after="0" w:line="240" w:lineRule="auto"/>
       </w:pPr>
-      <w:hyperlink r:id="rId33" w:history="1">
+      <w:hyperlink r:id="rId35" w:history="1">
         <w:r>
           <w:rPr>
             <w:rStyle w:val="Hyperlink"/>
@@ -6046,7 +5989,7 @@
         </w:numPr>
         <w:spacing w:after="0" w:line="240" w:lineRule="auto"/>
       </w:pPr>
-      <w:hyperlink r:id="rId34" w:history="1">
+      <w:hyperlink r:id="rId36" w:history="1">
         <w:r>
           <w:rPr>
             <w:rStyle w:val="Hyperlink"/>
@@ -6066,7 +6009,7 @@
         </w:numPr>
         <w:spacing w:after="0" w:line="240" w:lineRule="auto"/>
       </w:pPr>
-      <w:hyperlink r:id="rId35" w:history="1">
+      <w:hyperlink r:id="rId37" w:history="1">
         <w:r>
           <w:rPr>
             <w:rStyle w:val="Hyperlink"/>
@@ -6083,7 +6026,7 @@
         </w:numPr>
         <w:spacing w:after="0" w:line="240" w:lineRule="auto"/>
       </w:pPr>
-      <w:hyperlink r:id="rId36" w:history="1">
+      <w:hyperlink r:id="rId38" w:history="1">
         <w:r>
           <w:rPr>
             <w:rStyle w:val="Hyperlink"/>
@@ -6103,7 +6046,7 @@
         </w:numPr>
         <w:spacing w:after="0" w:line="240" w:lineRule="auto"/>
       </w:pPr>
-      <w:hyperlink r:id="rId37" w:history="1">
+      <w:hyperlink r:id="rId39" w:history="1">
         <w:r>
           <w:rPr>
             <w:rStyle w:val="Hyperlink"/>
@@ -6123,7 +6066,7 @@
         </w:numPr>
         <w:spacing w:after="0" w:line="240" w:lineRule="auto"/>
       </w:pPr>
-      <w:hyperlink r:id="rId38" w:history="1">
+      <w:hyperlink r:id="rId40" w:history="1">
         <w:r>
           <w:rPr>
             <w:rStyle w:val="Hyperlink"/>
@@ -6143,7 +6086,7 @@
         </w:numPr>
         <w:spacing w:after="0" w:line="240" w:lineRule="auto"/>
       </w:pPr>
-      <w:hyperlink r:id="rId39" w:history="1">
+      <w:hyperlink r:id="rId41" w:history="1">
         <w:r>
           <w:rPr>
             <w:rStyle w:val="Hyperlink"/>
@@ -6167,7 +6110,7 @@
           <w:color w:val="FF0000"/>
         </w:rPr>
       </w:pPr>
-      <w:hyperlink r:id="rId40" w:history="1">
+      <w:hyperlink r:id="rId42" w:history="1">
         <w:r>
           <w:rPr>
             <w:rStyle w:val="Hyperlink"/>
@@ -6374,48 +6317,30 @@
                 <w:color w:val="FF0000"/>
               </w:rPr>
             </w:pPr>
-            <w:proofErr w:type="spellStart"/>
             <w:r>
               <w:rPr>
                 <w:color w:val="FF0000"/>
               </w:rPr>
-              <w:t>Ushar</w:t>
-            </w:r>
-            <w:proofErr w:type="spellEnd"/>
-            <w:r>
+              <w:t>Ushar Alo</w:t>
+            </w:r>
+          </w:p>
+        </w:tc>
+        <w:tc>
+          <w:tcPr>
+            <w:tcW w:w="1620" w:type="dxa"/>
+          </w:tcPr>
+          <w:p>
+            <w:pPr>
               <w:rPr>
                 <w:color w:val="FF0000"/>
               </w:rPr>
-              <w:t xml:space="preserve"> </w:t>
-            </w:r>
-            <w:proofErr w:type="spellStart"/>
+            </w:pPr>
             <w:r>
               <w:rPr>
                 <w:color w:val="FF0000"/>
               </w:rPr>
-              <w:t>Alo</w:t>
-            </w:r>
-            <w:proofErr w:type="spellEnd"/>
-          </w:p>
-        </w:tc>
-        <w:tc>
-          <w:tcPr>
-            <w:tcW w:w="1620" w:type="dxa"/>
-          </w:tcPr>
-          <w:p>
-            <w:pPr>
-              <w:rPr>
-                <w:color w:val="FF0000"/>
-              </w:rPr>
-            </w:pPr>
-            <w:proofErr w:type="spellStart"/>
-            <w:r>
-              <w:rPr>
-                <w:color w:val="FF0000"/>
-              </w:rPr>
               <w:t>Baipail</w:t>
             </w:r>
-            <w:proofErr w:type="spellEnd"/>
           </w:p>
         </w:tc>
         <w:tc>
@@ -6855,49 +6780,31 @@
                 <w:color w:val="FF0000"/>
               </w:rPr>
             </w:pPr>
-            <w:proofErr w:type="spellStart"/>
             <w:r>
               <w:rPr>
                 <w:color w:val="FF0000"/>
               </w:rPr>
-              <w:t>Ushar</w:t>
-            </w:r>
-            <w:proofErr w:type="spellEnd"/>
-            <w:r>
+              <w:t>Ushar Alo</w:t>
+            </w:r>
+          </w:p>
+        </w:tc>
+        <w:tc>
+          <w:tcPr>
+            <w:tcW w:w="1620" w:type="dxa"/>
+          </w:tcPr>
+          <w:p>
+            <w:pPr>
+              <w:cnfStyle w:val="000000100000"/>
               <w:rPr>
                 <w:color w:val="FF0000"/>
               </w:rPr>
-              <w:t xml:space="preserve"> </w:t>
-            </w:r>
-            <w:proofErr w:type="spellStart"/>
+            </w:pPr>
             <w:r>
               <w:rPr>
                 <w:color w:val="FF0000"/>
               </w:rPr>
-              <w:t>Alo</w:t>
-            </w:r>
-            <w:proofErr w:type="spellEnd"/>
-          </w:p>
-        </w:tc>
-        <w:tc>
-          <w:tcPr>
-            <w:tcW w:w="1620" w:type="dxa"/>
-          </w:tcPr>
-          <w:p>
-            <w:pPr>
-              <w:cnfStyle w:val="000000100000"/>
-              <w:rPr>
-                <w:color w:val="FF0000"/>
-              </w:rPr>
-            </w:pPr>
-            <w:proofErr w:type="spellStart"/>
-            <w:r>
-              <w:rPr>
-                <w:color w:val="FF0000"/>
-              </w:rPr>
               <w:t>Baipail</w:t>
             </w:r>
-            <w:proofErr w:type="spellEnd"/>
           </w:p>
         </w:tc>
         <w:tc>
@@ -7187,6 +7094,7 @@
       </w:r>
     </w:p>
     <w:sectPr>
+      <w:footerReference w:type="default" r:id="rId43"/>
       <w:pgSz w:w="12240" w:h="15840"/>
       <w:pgMar w:top="1440" w:right="1440" w:bottom="1440" w:left="1440" w:header="720" w:footer="720" w:gutter="0"/>
       <w:cols w:space="720"/>
@@ -7194,6 +7102,93 @@
     </w:sectPr>
   </w:body>
 </w:document>
+</file>
+
+<file path=word/endnotes.xml><?xml version="1.0" encoding="utf-8"?>
+<w:endnotes xmlns:ve="http://schemas.openxmlformats.org/markup-compatibility/2006" xmlns:o="urn:schemas-microsoft-com:office:office" xmlns:r="http://schemas.openxmlformats.org/officeDocument/2006/relationships" xmlns:m="http://schemas.openxmlformats.org/officeDocument/2006/math" xmlns:v="urn:schemas-microsoft-com:vml" xmlns:wp="http://schemas.openxmlformats.org/drawingml/2006/wordprocessingDrawing" xmlns:w10="urn:schemas-microsoft-com:office:word" xmlns:w="http://schemas.openxmlformats.org/wordprocessingml/2006/main" xmlns:wne="http://schemas.microsoft.com/office/word/2006/wordml">
+  <w:endnote w:type="separator" w:id="0">
+    <w:p>
+      <w:pPr>
+        <w:spacing w:after="0" w:line="240" w:lineRule="auto"/>
+      </w:pPr>
+      <w:r>
+        <w:separator/>
+      </w:r>
+    </w:p>
+  </w:endnote>
+  <w:endnote w:type="continuationSeparator" w:id="1">
+    <w:p>
+      <w:pPr>
+        <w:spacing w:after="0" w:line="240" w:lineRule="auto"/>
+      </w:pPr>
+      <w:r>
+        <w:continuationSeparator/>
+      </w:r>
+    </w:p>
+  </w:endnote>
+</w:endnotes>
+</file>
+
+<file path=word/footer1.xml><?xml version="1.0" encoding="utf-8"?>
+<w:ftr xmlns:ve="http://schemas.openxmlformats.org/markup-compatibility/2006" xmlns:o="urn:schemas-microsoft-com:office:office" xmlns:r="http://schemas.openxmlformats.org/officeDocument/2006/relationships" xmlns:m="http://schemas.openxmlformats.org/officeDocument/2006/math" xmlns:v="urn:schemas-microsoft-com:vml" xmlns:wp="http://schemas.openxmlformats.org/drawingml/2006/wordprocessingDrawing" xmlns:w10="urn:schemas-microsoft-com:office:word" xmlns:w="http://schemas.openxmlformats.org/wordprocessingml/2006/main" xmlns:wne="http://schemas.microsoft.com/office/word/2006/wordml">
+  <w:sdt>
+    <w:sdtPr>
+      <w:id w:val="316926126"/>
+      <w:docPartObj>
+        <w:docPartGallery w:val="Page Numbers (Bottom of Page)"/>
+        <w:docPartUnique/>
+      </w:docPartObj>
+    </w:sdtPr>
+    <w:sdtContent>
+      <w:p>
+        <w:pPr>
+          <w:pStyle w:val="Footer"/>
+        </w:pPr>
+        <w:r>
+          <w:t xml:space="preserve">Page | </w:t>
+        </w:r>
+        <w:fldSimple w:instr=" PAGE   \* MERGEFORMAT ">
+          <w:r>
+            <w:rPr>
+              <w:noProof/>
+            </w:rPr>
+            <w:t>17</w:t>
+          </w:r>
+        </w:fldSimple>
+      </w:p>
+    </w:sdtContent>
+  </w:sdt>
+  <w:p>
+    <w:pPr>
+      <w:pStyle w:val="Footer"/>
+    </w:pPr>
+  </w:p>
+</w:ftr>
+</file>
+
+<file path=word/footnotes.xml><?xml version="1.0" encoding="utf-8"?>
+<w:footnotes xmlns:ve="http://schemas.openxmlformats.org/markup-compatibility/2006" xmlns:o="urn:schemas-microsoft-com:office:office" xmlns:r="http://schemas.openxmlformats.org/officeDocument/2006/relationships" xmlns:m="http://schemas.openxmlformats.org/officeDocument/2006/math" xmlns:v="urn:schemas-microsoft-com:vml" xmlns:wp="http://schemas.openxmlformats.org/drawingml/2006/wordprocessingDrawing" xmlns:w10="urn:schemas-microsoft-com:office:word" xmlns:w="http://schemas.openxmlformats.org/wordprocessingml/2006/main" xmlns:wne="http://schemas.microsoft.com/office/word/2006/wordml">
+  <w:footnote w:type="separator" w:id="0">
+    <w:p>
+      <w:pPr>
+        <w:spacing w:after="0" w:line="240" w:lineRule="auto"/>
+      </w:pPr>
+      <w:r>
+        <w:separator/>
+      </w:r>
+    </w:p>
+  </w:footnote>
+  <w:footnote w:type="continuationSeparator" w:id="1">
+    <w:p>
+      <w:pPr>
+        <w:spacing w:after="0" w:line="240" w:lineRule="auto"/>
+      </w:pPr>
+      <w:r>
+        <w:continuationSeparator/>
+      </w:r>
+    </w:p>
+  </w:footnote>
+</w:footnotes>
 </file>
 
 <file path=word/numbering.xml><?xml version="1.0" encoding="utf-8"?>
@@ -8258,6 +8253,52 @@
       </w:tcPr>
     </w:tblStylePr>
   </w:style>
+  <w:style w:type="paragraph" w:styleId="Header">
+    <w:name w:val="header"/>
+    <w:basedOn w:val="Normal"/>
+    <w:link w:val="HeaderChar"/>
+    <w:uiPriority w:val="99"/>
+    <w:semiHidden/>
+    <w:unhideWhenUsed/>
+    <w:rsid w:val="00F532AB"/>
+    <w:pPr>
+      <w:tabs>
+        <w:tab w:val="center" w:pos="4513"/>
+        <w:tab w:val="right" w:pos="9026"/>
+      </w:tabs>
+      <w:spacing w:after="0" w:line="240" w:lineRule="auto"/>
+    </w:pPr>
+  </w:style>
+  <w:style w:type="character" w:customStyle="1" w:styleId="HeaderChar">
+    <w:name w:val="Header Char"/>
+    <w:basedOn w:val="DefaultParagraphFont"/>
+    <w:link w:val="Header"/>
+    <w:uiPriority w:val="99"/>
+    <w:semiHidden/>
+    <w:rsid w:val="00F532AB"/>
+  </w:style>
+  <w:style w:type="paragraph" w:styleId="Footer">
+    <w:name w:val="footer"/>
+    <w:basedOn w:val="Normal"/>
+    <w:link w:val="FooterChar"/>
+    <w:uiPriority w:val="99"/>
+    <w:unhideWhenUsed/>
+    <w:rsid w:val="00F532AB"/>
+    <w:pPr>
+      <w:tabs>
+        <w:tab w:val="center" w:pos="4513"/>
+        <w:tab w:val="right" w:pos="9026"/>
+      </w:tabs>
+      <w:spacing w:after="0" w:line="240" w:lineRule="auto"/>
+    </w:pPr>
+  </w:style>
+  <w:style w:type="character" w:customStyle="1" w:styleId="FooterChar">
+    <w:name w:val="Footer Char"/>
+    <w:basedOn w:val="DefaultParagraphFont"/>
+    <w:link w:val="Footer"/>
+    <w:uiPriority w:val="99"/>
+    <w:rsid w:val="00F532AB"/>
+  </w:style>
 </w:styles>
 </file>
 

</xml_diff>

<commit_message>
customer image preview completed
</commit_message>
<xml_diff>
--- a/Requirements/Error Report.docx
+++ b/Requirements/Error Report.docx
@@ -1242,6 +1242,11 @@
       <w:pPr>
         <w:spacing w:after="0" w:line="240" w:lineRule="auto"/>
       </w:pPr>
+    </w:p>
+    <w:p>
+      <w:pPr>
+        <w:spacing w:after="0" w:line="240" w:lineRule="auto"/>
+      </w:pPr>
       <w:r>
         <w:t>Table arrangement:</w:t>
       </w:r>
@@ -1481,7 +1486,7 @@
           <v:group id="_x0000_s1086" style="position:absolute;margin-left:264.2pt;margin-top:194.75pt;width:41.45pt;height:14.6pt;z-index:251681792" coordorigin="6724,5335" coordsize="829,292">
             <v:rect id="_x0000_s1056" style="position:absolute;left:7111;top:5359;width:442;height:250" o:regroupid="1" fillcolor="red"/>
             <v:rect id="_x0000_s1057" style="position:absolute;left:6724;top:5335;width:505;height:292" o:regroupid="1" filled="f" fillcolor="white [3212]" stroked="f">
-              <v:textbox>
+              <v:textbox style="mso-next-textbox:#_x0000_s1057">
                 <w:txbxContent>
                   <w:p>
                     <w:pPr>
@@ -1553,7 +1558,7 @@
             </v:handles>
           </v:shapetype>
           <v:shape id="_x0000_s1059" type="#_x0000_t62" style="position:absolute;margin-left:431.45pt;margin-top:179.75pt;width:90.4pt;height:37.7pt;z-index:251684864" adj="-8172,13350">
-            <v:textbox>
+            <v:textbox style="mso-next-textbox:#_x0000_s1059">
               <w:txbxContent>
                 <w:p>
                   <w:pPr>
@@ -1583,7 +1588,7 @@
         <w:pict>
           <v:shape id="_x0000_s1069" type="#_x0000_t63" style="position:absolute;margin-left:140.25pt;margin-top:212.95pt;width:85.45pt;height:32.6pt;z-index:251696128" adj="27376,24714">
             <v:fill opacity="13107f"/>
-            <v:textbox>
+            <v:textbox style="mso-next-textbox:#_x0000_s1069">
               <w:txbxContent>
                 <w:p>
                   <w:r>
@@ -1602,7 +1607,7 @@
         <w:pict>
           <v:shape id="_x0000_s1070" type="#_x0000_t63" style="position:absolute;margin-left:210.65pt;margin-top:264.9pt;width:133.2pt;height:28.45pt;z-index:251697152" adj="17562,-9908">
             <v:fill opacity="13107f"/>
-            <v:textbox>
+            <v:textbox style="mso-next-textbox:#_x0000_s1070">
               <w:txbxContent>
                 <w:p>
                   <w:r>
@@ -2685,6 +2690,15 @@
                   <w:pPr>
                     <w:jc w:val="center"/>
                   </w:pPr>
+                  <w:r>
+                    <w:t xml:space="preserve">(113px x </w:t>
+                  </w:r>
+                  <w:r>
+                    <w:t>142</w:t>
+                  </w:r>
+                  <w:r>
+                    <w:t>px)</w:t>
+                  </w:r>
                 </w:p>
                 <w:p>
                   <w:pPr>
@@ -7152,7 +7166,7 @@
             <w:rPr>
               <w:noProof/>
             </w:rPr>
-            <w:t>5</w:t>
+            <w:t>13</w:t>
           </w:r>
         </w:fldSimple>
       </w:p>

</xml_diff>

<commit_message>
Purchase cart view table fix
</commit_message>
<xml_diff>
--- a/Requirements/Error Report.docx
+++ b/Requirements/Error Report.docx
@@ -9,6 +9,7 @@
       <w:r>
         <w:rPr>
           <w:noProof/>
+          <w:highlight w:val="green"/>
         </w:rPr>
         <w:pict>
           <v:roundrect id="_x0000_s1065" style="position:absolute;margin-left:247.3pt;margin-top:171.05pt;width:75.65pt;height:15.4pt;z-index:251694080" arcsize="10923f" filled="f" fillcolor="red" strokecolor="red"/>
@@ -17,6 +18,7 @@
       <w:r>
         <w:rPr>
           <w:noProof/>
+          <w:highlight w:val="green"/>
         </w:rPr>
         <w:pict>
           <v:roundrect id="_x0000_s1039" style="position:absolute;margin-left:146.15pt;margin-top:213.4pt;width:23.3pt;height:7.15pt;z-index:251666432" arcsize="10923f" filled="f" fillcolor="red" strokecolor="red"/>
@@ -25,6 +27,7 @@
       <w:r>
         <w:rPr>
           <w:noProof/>
+          <w:highlight w:val="green"/>
         </w:rPr>
         <w:pict>
           <v:roundrect id="_x0000_s1040" style="position:absolute;margin-left:381.65pt;margin-top:250.8pt;width:32.3pt;height:7.15pt;z-index:251667456" arcsize="10923f" filled="f" fillcolor="red" strokecolor="red"/>
@@ -33,6 +36,7 @@
       <w:r>
         <w:rPr>
           <w:noProof/>
+          <w:highlight w:val="green"/>
         </w:rPr>
         <w:pict>
           <v:roundrect id="_x0000_s1038" style="position:absolute;margin-left:146.15pt;margin-top:197.05pt;width:23.3pt;height:7.15pt;z-index:251665408" arcsize="10923f" filled="f" fillcolor="red" strokecolor="red"/>
@@ -40,79 +44,33 @@
       </w:r>
       <w:r>
         <w:rPr>
+          <w:highlight w:val="green"/>
+        </w:rPr>
+        <w:t>Ok</w:t>
+      </w:r>
+    </w:p>
+    <w:p>
+      <w:pPr>
+        <w:spacing w:after="0" w:line="240" w:lineRule="auto"/>
+        <w:rPr>
+          <w:b/>
+        </w:rPr>
+      </w:pPr>
+      <w:r>
+        <w:rPr>
+          <w:b/>
+        </w:rPr>
+        <w:t>Due Purchase figure Problem</w:t>
+      </w:r>
+    </w:p>
+    <w:p>
+      <w:pPr>
+        <w:spacing w:after="0" w:line="240" w:lineRule="auto"/>
+      </w:pPr>
+      <w:r>
+        <w:rPr>
           <w:noProof/>
-          <w:lang w:val="en-GB" w:eastAsia="en-GB"/>
-        </w:rPr>
-        <w:drawing>
-          <wp:inline distT="0" distB="0" distL="0" distR="0">
-            <wp:extent cx="5943600" cy="4458861"/>
-            <wp:effectExtent l="19050" t="0" r="0" b="0"/>
-            <wp:docPr id="1" name="Picture 1"/>
-            <wp:cNvGraphicFramePr>
-              <a:graphicFrameLocks xmlns:a="http://schemas.openxmlformats.org/drawingml/2006/main" noChangeAspect="1"/>
-            </wp:cNvGraphicFramePr>
-            <a:graphic xmlns:a="http://schemas.openxmlformats.org/drawingml/2006/main">
-              <a:graphicData uri="http://schemas.openxmlformats.org/drawingml/2006/picture">
-                <pic:pic xmlns:pic="http://schemas.openxmlformats.org/drawingml/2006/picture">
-                  <pic:nvPicPr>
-                    <pic:cNvPr id="0" name="Picture 1"/>
-                    <pic:cNvPicPr>
-                      <a:picLocks noChangeAspect="1" noChangeArrowheads="1"/>
-                    </pic:cNvPicPr>
-                  </pic:nvPicPr>
-                  <pic:blipFill>
-                    <a:blip r:embed="rId8"/>
-                    <a:srcRect/>
-                    <a:stretch>
-                      <a:fillRect/>
-                    </a:stretch>
-                  </pic:blipFill>
-                  <pic:spPr bwMode="auto">
-                    <a:xfrm>
-                      <a:off x="0" y="0"/>
-                      <a:ext cx="5943600" cy="4458861"/>
-                    </a:xfrm>
-                    <a:prstGeom prst="rect">
-                      <a:avLst/>
-                    </a:prstGeom>
-                    <a:noFill/>
-                    <a:ln w="9525">
-                      <a:noFill/>
-                      <a:miter lim="800000"/>
-                      <a:headEnd/>
-                      <a:tailEnd/>
-                    </a:ln>
-                  </pic:spPr>
-                </pic:pic>
-              </a:graphicData>
-            </a:graphic>
-          </wp:inline>
-        </w:drawing>
-      </w:r>
-    </w:p>
-    <w:p>
-      <w:pPr>
-        <w:spacing w:after="0" w:line="240" w:lineRule="auto"/>
-        <w:rPr>
-          <w:b/>
-        </w:rPr>
-      </w:pPr>
-      <w:r>
-        <w:rPr>
-          <w:b/>
-        </w:rPr>
-        <w:t>Due Purchase figure Problem</w:t>
-      </w:r>
-    </w:p>
-    <w:p>
-      <w:pPr>
-        <w:spacing w:after="0" w:line="240" w:lineRule="auto"/>
-      </w:pPr>
-      <w:r>
-        <w:rPr>
-          <w:noProof/>
-        </w:rPr>
-        <w:lastRenderedPageBreak/>
+        </w:rPr>
         <w:pict>
           <v:group id="_x0000_s1034" style="position:absolute;margin-left:259.3pt;margin-top:166pt;width:86.1pt;height:11.75pt;z-index:251664384" coordorigin="6626,4041" coordsize="1722,235">
             <v:rect id="_x0000_s1035" style="position:absolute;left:6626;top:4055;width:574;height:221" fillcolor="red"/>
@@ -201,7 +159,7 @@
                     </pic:cNvPicPr>
                   </pic:nvPicPr>
                   <pic:blipFill>
-                    <a:blip r:embed="rId9"/>
+                    <a:blip r:embed="rId8"/>
                     <a:srcRect/>
                     <a:stretch>
                       <a:fillRect/>
@@ -234,6 +192,12 @@
       <w:pPr>
         <w:spacing w:after="0" w:line="240" w:lineRule="auto"/>
       </w:pPr>
+      <w:r>
+        <w:rPr>
+          <w:highlight w:val="green"/>
+        </w:rPr>
+        <w:t>Ok</w:t>
+      </w:r>
     </w:p>
     <w:p>
       <w:pPr>
@@ -336,6 +300,25 @@
           <w:u w:val="single"/>
         </w:rPr>
         <w:t xml:space="preserve"> =0.0 ELSE 1.0)</w:t>
+      </w:r>
+    </w:p>
+    <w:p>
+      <w:pPr>
+        <w:spacing w:after="0" w:line="240" w:lineRule="auto"/>
+        <w:rPr>
+          <w:highlight w:val="green"/>
+        </w:rPr>
+      </w:pPr>
+    </w:p>
+    <w:p>
+      <w:pPr>
+        <w:spacing w:after="0" w:line="240" w:lineRule="auto"/>
+      </w:pPr>
+      <w:r>
+        <w:rPr>
+          <w:highlight w:val="green"/>
+        </w:rPr>
+        <w:t>Ok</w:t>
       </w:r>
     </w:p>
     <w:p>
@@ -513,6 +496,16 @@
       </w:pPr>
       <w:r>
         <w:rPr>
+          <w:highlight w:val="green"/>
+        </w:rPr>
+        <w:lastRenderedPageBreak/>
+        <w:t>Ok</w:t>
+      </w:r>
+      <w:r>
+        <w:br/>
+      </w:r>
+      <w:r>
+        <w:rPr>
           <w:noProof/>
         </w:rPr>
         <w:pict>
@@ -544,7 +537,7 @@
                     </pic:cNvPicPr>
                   </pic:nvPicPr>
                   <pic:blipFill>
-                    <a:blip r:embed="rId10"/>
+                    <a:blip r:embed="rId9"/>
                     <a:srcRect t="2978" b="53398"/>
                     <a:stretch>
                       <a:fillRect/>
@@ -579,9 +572,19 @@
       </w:pPr>
       <w:r>
         <w:rPr>
+          <w:highlight w:val="green"/>
+        </w:rPr>
+        <w:t>Ok</w:t>
+      </w:r>
+    </w:p>
+    <w:p>
+      <w:pPr>
+        <w:spacing w:after="0" w:line="240" w:lineRule="auto"/>
+      </w:pPr>
+      <w:r>
+        <w:rPr>
           <w:noProof/>
         </w:rPr>
-        <w:lastRenderedPageBreak/>
         <w:pict>
           <v:roundrect id="_x0000_s1041" style="position:absolute;margin-left:227.9pt;margin-top:220.3pt;width:23.3pt;height:7.15pt;z-index:251668480" arcsize="10923f" filled="f" fillcolor="red" strokecolor="red"/>
         </w:pict>
@@ -625,7 +628,7 @@
                     </pic:cNvPicPr>
                   </pic:nvPicPr>
                   <pic:blipFill>
-                    <a:blip r:embed="rId11"/>
+                    <a:blip r:embed="rId10"/>
                     <a:srcRect/>
                     <a:stretch>
                       <a:fillRect/>
@@ -655,9 +658,21 @@
       </w:r>
     </w:p>
     <w:p>
-      <w:pPr>
-        <w:spacing w:after="0" w:line="240" w:lineRule="auto"/>
-      </w:pPr>
+      <w:r>
+        <w:br w:type="page"/>
+      </w:r>
+    </w:p>
+    <w:p>
+      <w:pPr>
+        <w:spacing w:after="0" w:line="240" w:lineRule="auto"/>
+      </w:pPr>
+      <w:r>
+        <w:rPr>
+          <w:highlight w:val="green"/>
+        </w:rPr>
+        <w:lastRenderedPageBreak/>
+        <w:t>Ok</w:t>
+      </w:r>
     </w:p>
     <w:p>
       <w:pPr>
@@ -671,11 +686,6 @@
       </w:r>
     </w:p>
     <w:p>
-      <w:r>
-        <w:br w:type="page"/>
-      </w:r>
-    </w:p>
-    <w:p>
       <w:pPr>
         <w:spacing w:after="0" w:line="240" w:lineRule="auto"/>
       </w:pPr>
@@ -683,7 +693,6 @@
         <w:rPr>
           <w:noProof/>
         </w:rPr>
-        <w:lastRenderedPageBreak/>
         <w:pict>
           <v:shapetype id="_x0000_t47" coordsize="21600,21600" o:spt="47" adj="-8280,24300,-1800,4050" path="m@0@1l@2@3nfem,l21600,r,21600l,21600xe">
             <v:stroke joinstyle="miter"/>
@@ -869,7 +878,7 @@
                     </pic:cNvPicPr>
                   </pic:nvPicPr>
                   <pic:blipFill>
-                    <a:blip r:embed="rId12"/>
+                    <a:blip r:embed="rId11"/>
                     <a:srcRect/>
                     <a:stretch>
                       <a:fillRect/>
@@ -1069,6 +1078,19 @@
       </w:r>
       <w:r>
         <w:rPr>
+          <w:highlight w:val="green"/>
+        </w:rPr>
+        <w:t>Ok</w:t>
+      </w:r>
+      <w:r>
+        <w:rPr>
+          <w:noProof/>
+          <w:lang w:val="en-GB" w:eastAsia="en-GB"/>
+        </w:rPr>
+        <w:t xml:space="preserve"> </w:t>
+      </w:r>
+      <w:r>
+        <w:rPr>
           <w:noProof/>
           <w:lang w:val="en-GB" w:eastAsia="en-GB"/>
         </w:rPr>
@@ -1090,7 +1112,7 @@
                     </pic:cNvPicPr>
                   </pic:nvPicPr>
                   <pic:blipFill>
-                    <a:blip r:embed="rId13"/>
+                    <a:blip r:embed="rId12"/>
                     <a:srcRect/>
                     <a:stretch>
                       <a:fillRect/>
@@ -1146,6 +1168,16 @@
       <w:r>
         <w:br w:type="page"/>
       </w:r>
+      <w:r>
+        <w:lastRenderedPageBreak/>
+        <w:br/>
+      </w:r>
+      <w:r>
+        <w:rPr>
+          <w:highlight w:val="green"/>
+        </w:rPr>
+        <w:t>Ok</w:t>
+      </w:r>
     </w:p>
     <w:p>
       <w:pPr>
@@ -1154,24 +1186,6 @@
           <w:noProof/>
         </w:rPr>
       </w:pPr>
-    </w:p>
-    <w:p>
-      <w:pPr>
-        <w:tabs>
-          <w:tab w:val="left" w:pos="2610"/>
-        </w:tabs>
-        <w:spacing w:after="0" w:line="240" w:lineRule="auto"/>
-      </w:pPr>
-      <w:r>
-        <w:rPr>
-          <w:noProof/>
-        </w:rPr>
-        <w:pict>
-          <v:roundrect id="_x0000_s1054" style="position:absolute;margin-left:192.35pt;margin-top:105.8pt;width:102.75pt;height:7.15pt;z-index:251678720" arcsize="10923f" fillcolor="red" strokecolor="red">
-            <v:fill opacity="11141f"/>
-          </v:roundrect>
-        </w:pict>
-      </w:r>
       <w:r>
         <w:rPr>
           <w:noProof/>
@@ -1179,9 +1193,9 @@
         </w:rPr>
         <w:drawing>
           <wp:inline distT="0" distB="0" distL="0" distR="0">
-            <wp:extent cx="5943600" cy="4458861"/>
-            <wp:effectExtent l="19050" t="0" r="0" b="0"/>
-            <wp:docPr id="5" name="Picture 4"/>
+            <wp:extent cx="5673260" cy="4256053"/>
+            <wp:effectExtent l="19050" t="0" r="3640" b="0"/>
+            <wp:docPr id="21" name="Picture 4"/>
             <wp:cNvGraphicFramePr>
               <a:graphicFrameLocks xmlns:a="http://schemas.openxmlformats.org/drawingml/2006/main" noChangeAspect="1"/>
             </wp:cNvGraphicFramePr>
@@ -1195,7 +1209,7 @@
                     </pic:cNvPicPr>
                   </pic:nvPicPr>
                   <pic:blipFill>
-                    <a:blip r:embed="rId14"/>
+                    <a:blip r:embed="rId13"/>
                     <a:srcRect/>
                     <a:stretch>
                       <a:fillRect/>
@@ -1204,7 +1218,7 @@
                   <pic:spPr bwMode="auto">
                     <a:xfrm>
                       <a:off x="0" y="0"/>
-                      <a:ext cx="5943600" cy="4458861"/>
+                      <a:ext cx="5674441" cy="4256939"/>
                     </a:xfrm>
                     <a:prstGeom prst="rect">
                       <a:avLst/>
@@ -1226,6 +1240,24 @@
     </w:p>
     <w:p>
       <w:pPr>
+        <w:tabs>
+          <w:tab w:val="left" w:pos="2610"/>
+        </w:tabs>
+        <w:spacing w:after="0" w:line="240" w:lineRule="auto"/>
+      </w:pPr>
+      <w:r>
+        <w:rPr>
+          <w:noProof/>
+        </w:rPr>
+        <w:pict>
+          <v:roundrect id="_x0000_s1054" style="position:absolute;margin-left:192.35pt;margin-top:105.8pt;width:102.75pt;height:7.15pt;z-index:251678720" arcsize="10923f" fillcolor="red" strokecolor="red">
+            <v:fill opacity="11141f"/>
+          </v:roundrect>
+        </w:pict>
+      </w:r>
+    </w:p>
+    <w:p>
+      <w:pPr>
         <w:spacing w:after="0" w:line="240" w:lineRule="auto"/>
       </w:pPr>
       <w:r>
@@ -1242,6 +1274,12 @@
       <w:pPr>
         <w:spacing w:after="0" w:line="240" w:lineRule="auto"/>
       </w:pPr>
+      <w:r>
+        <w:rPr>
+          <w:highlight w:val="green"/>
+        </w:rPr>
+        <w:t>Ok</w:t>
+      </w:r>
     </w:p>
     <w:p>
       <w:pPr>
@@ -1472,6 +1510,18 @@
     </w:p>
     <w:p>
       <w:pPr>
+        <w:spacing w:after="0" w:line="240" w:lineRule="auto"/>
+      </w:pPr>
+      <w:r>
+        <w:rPr>
+          <w:highlight w:val="red"/>
+        </w:rPr>
+        <w:lastRenderedPageBreak/>
+        <w:t>Not Ok</w:t>
+      </w:r>
+    </w:p>
+    <w:p>
+      <w:pPr>
         <w:tabs>
           <w:tab w:val="left" w:pos="935"/>
         </w:tabs>
@@ -1481,7 +1531,6 @@
         <w:rPr>
           <w:noProof/>
         </w:rPr>
-        <w:lastRenderedPageBreak/>
         <w:pict>
           <v:group id="_x0000_s1086" style="position:absolute;margin-left:264.2pt;margin-top:194.75pt;width:41.45pt;height:14.6pt;z-index:251681792" coordorigin="6724,5335" coordsize="829,292">
             <v:rect id="_x0000_s1056" style="position:absolute;left:7111;top:5359;width:442;height:250" o:regroupid="1" fillcolor="red"/>
@@ -1642,7 +1691,7 @@
                     </pic:cNvPicPr>
                   </pic:nvPicPr>
                   <pic:blipFill>
-                    <a:blip r:embed="rId15"/>
+                    <a:blip r:embed="rId14"/>
                     <a:srcRect/>
                     <a:stretch>
                       <a:fillRect/>
@@ -1683,8 +1732,22 @@
       <w:r>
         <w:t>No General Customer, Customer ID generate automatically, all text box have visibility &amp; editable permission &amp; Every Customer will be Stored with his own ID.</w:t>
       </w:r>
+    </w:p>
+    <w:p>
       <w:r>
         <w:br w:type="page"/>
+      </w:r>
+    </w:p>
+    <w:p>
+      <w:pPr>
+        <w:spacing w:after="0" w:line="240" w:lineRule="auto"/>
+      </w:pPr>
+      <w:r>
+        <w:rPr>
+          <w:highlight w:val="red"/>
+        </w:rPr>
+        <w:lastRenderedPageBreak/>
+        <w:t>Not Ok</w:t>
       </w:r>
     </w:p>
     <w:p>
@@ -1696,7 +1759,6 @@
           <w:noProof/>
           <w:lang w:val="en-GB" w:eastAsia="en-GB"/>
         </w:rPr>
-        <w:lastRenderedPageBreak/>
         <w:drawing>
           <wp:inline distT="0" distB="0" distL="0" distR="0">
             <wp:extent cx="5943600" cy="4456539"/>
@@ -1715,7 +1777,7 @@
                     </pic:cNvPicPr>
                   </pic:nvPicPr>
                   <pic:blipFill>
-                    <a:blip r:embed="rId16"/>
+                    <a:blip r:embed="rId15"/>
                     <a:srcRect/>
                     <a:stretch>
                       <a:fillRect/>
@@ -1767,9 +1829,33 @@
       <w:r>
         <w:t xml:space="preserve"> </w:t>
       </w:r>
+    </w:p>
+    <w:p>
+      <w:pPr>
+        <w:spacing w:after="0" w:line="240" w:lineRule="auto"/>
+      </w:pPr>
+    </w:p>
+    <w:p>
+      <w:pPr>
+        <w:spacing w:after="0" w:line="240" w:lineRule="auto"/>
+      </w:pPr>
+    </w:p>
+    <w:p>
+      <w:pPr>
+        <w:spacing w:after="0" w:line="240" w:lineRule="auto"/>
+        <w:rPr>
+          <w:noProof/>
+          <w:lang w:val="en-GB" w:eastAsia="en-GB"/>
+        </w:rPr>
+      </w:pPr>
       <w:r>
         <w:br w:type="page"/>
       </w:r>
+    </w:p>
+    <w:p>
+      <w:pPr>
+        <w:spacing w:after="0" w:line="240" w:lineRule="auto"/>
+      </w:pPr>
       <w:r>
         <w:rPr>
           <w:noProof/>
@@ -1794,7 +1880,7 @@
                     </pic:cNvPicPr>
                   </pic:nvPicPr>
                   <pic:blipFill>
-                    <a:blip r:embed="rId17"/>
+                    <a:blip r:embed="rId16"/>
                     <a:srcRect/>
                     <a:stretch>
                       <a:fillRect/>
@@ -1838,12 +1924,38 @@
       <w:pPr>
         <w:spacing w:after="0" w:line="240" w:lineRule="auto"/>
       </w:pPr>
+    </w:p>
+    <w:p>
+      <w:pPr>
+        <w:spacing w:after="0" w:line="240" w:lineRule="auto"/>
+      </w:pPr>
+    </w:p>
+    <w:p>
+      <w:r>
+        <w:br w:type="page"/>
+      </w:r>
+    </w:p>
+    <w:p>
+      <w:pPr>
+        <w:spacing w:after="0" w:line="240" w:lineRule="auto"/>
+      </w:pPr>
+      <w:r>
+        <w:rPr>
+          <w:highlight w:val="red"/>
+        </w:rPr>
+        <w:lastRenderedPageBreak/>
+        <w:t>Not Ok</w:t>
+      </w:r>
+    </w:p>
+    <w:p>
+      <w:pPr>
+        <w:spacing w:after="0" w:line="240" w:lineRule="auto"/>
+      </w:pPr>
       <w:r>
         <w:rPr>
           <w:noProof/>
           <w:lang w:val="en-GB" w:eastAsia="en-GB"/>
         </w:rPr>
-        <w:lastRenderedPageBreak/>
         <w:drawing>
           <wp:inline distT="0" distB="0" distL="0" distR="0">
             <wp:extent cx="5943600" cy="4459442"/>
@@ -1862,7 +1974,7 @@
                     </pic:cNvPicPr>
                   </pic:nvPicPr>
                   <pic:blipFill>
-                    <a:blip r:embed="rId18"/>
+                    <a:blip r:embed="rId17"/>
                     <a:srcRect/>
                     <a:stretch>
                       <a:fillRect/>
@@ -1895,6 +2007,12 @@
       <w:pPr>
         <w:spacing w:after="0" w:line="240" w:lineRule="auto"/>
       </w:pPr>
+      <w:r>
+        <w:rPr>
+          <w:highlight w:val="green"/>
+        </w:rPr>
+        <w:t>Ok</w:t>
+      </w:r>
     </w:p>
     <w:p>
       <w:pPr>
@@ -2095,11 +2213,24 @@
       </w:tr>
     </w:tbl>
     <w:p>
-      <w:pPr>
-        <w:spacing w:after="0" w:line="240" w:lineRule="auto"/>
-      </w:pPr>
       <w:r>
         <w:br w:type="page"/>
+      </w:r>
+      <w:r>
+        <w:lastRenderedPageBreak/>
+        <w:br w:type="page"/>
+      </w:r>
+    </w:p>
+    <w:p>
+      <w:pPr>
+        <w:spacing w:after="0" w:line="240" w:lineRule="auto"/>
+      </w:pPr>
+      <w:r>
+        <w:rPr>
+          <w:highlight w:val="red"/>
+        </w:rPr>
+        <w:lastRenderedPageBreak/>
+        <w:t>Not Ok</w:t>
       </w:r>
     </w:p>
     <w:p>
@@ -2111,7 +2242,6 @@
           <w:noProof/>
           <w:lang w:val="en-GB" w:eastAsia="en-GB"/>
         </w:rPr>
-        <w:lastRenderedPageBreak/>
         <w:drawing>
           <wp:inline distT="0" distB="0" distL="0" distR="0">
             <wp:extent cx="5943600" cy="4456249"/>
@@ -2130,7 +2260,7 @@
                     </pic:cNvPicPr>
                   </pic:nvPicPr>
                   <pic:blipFill>
-                    <a:blip r:embed="rId19"/>
+                    <a:blip r:embed="rId18"/>
                     <a:srcRect/>
                     <a:stretch>
                       <a:fillRect/>
@@ -2222,11 +2352,24 @@
       </w:pPr>
     </w:p>
     <w:p>
-      <w:pPr>
-        <w:spacing w:after="0" w:line="240" w:lineRule="auto"/>
-      </w:pPr>
       <w:r>
         <w:br w:type="page"/>
+      </w:r>
+      <w:r>
+        <w:lastRenderedPageBreak/>
+        <w:br w:type="page"/>
+      </w:r>
+    </w:p>
+    <w:p>
+      <w:pPr>
+        <w:spacing w:after="0" w:line="240" w:lineRule="auto"/>
+      </w:pPr>
+      <w:r>
+        <w:rPr>
+          <w:highlight w:val="red"/>
+        </w:rPr>
+        <w:lastRenderedPageBreak/>
+        <w:t>Not Ok</w:t>
       </w:r>
     </w:p>
     <w:p>
@@ -2238,7 +2381,6 @@
           <w:noProof/>
           <w:lang w:val="en-GB" w:eastAsia="en-GB"/>
         </w:rPr>
-        <w:lastRenderedPageBreak/>
         <w:drawing>
           <wp:anchor distT="0" distB="0" distL="114300" distR="114300" simplePos="0" relativeHeight="251692032" behindDoc="0" locked="0" layoutInCell="1" allowOverlap="1">
             <wp:simplePos x="0" y="0"/>
@@ -2265,7 +2407,7 @@
                     </pic:cNvPicPr>
                   </pic:nvPicPr>
                   <pic:blipFill>
-                    <a:blip r:embed="rId20"/>
+                    <a:blip r:embed="rId19"/>
                     <a:srcRect t="6125" r="95940" b="91168"/>
                     <a:stretch>
                       <a:fillRect/>
@@ -2326,7 +2468,7 @@
                     </pic:cNvPicPr>
                   </pic:nvPicPr>
                   <pic:blipFill>
-                    <a:blip r:embed="rId20"/>
+                    <a:blip r:embed="rId19"/>
                     <a:srcRect t="6125" r="95940" b="91168"/>
                     <a:stretch>
                       <a:fillRect/>
@@ -2387,7 +2529,7 @@
                     </pic:cNvPicPr>
                   </pic:nvPicPr>
                   <pic:blipFill>
-                    <a:blip r:embed="rId20"/>
+                    <a:blip r:embed="rId19"/>
                     <a:srcRect t="6125" r="95940" b="91168"/>
                     <a:stretch>
                       <a:fillRect/>
@@ -2424,8 +2566,8 @@
         </w:rPr>
         <w:drawing>
           <wp:inline distT="0" distB="0" distL="0" distR="0">
-            <wp:extent cx="5945022" cy="4455994"/>
-            <wp:effectExtent l="19050" t="0" r="0" b="0"/>
+            <wp:extent cx="5788215" cy="4338462"/>
+            <wp:effectExtent l="19050" t="0" r="2985" b="0"/>
             <wp:docPr id="10" name="Picture 1"/>
             <wp:cNvGraphicFramePr>
               <a:graphicFrameLocks xmlns:a="http://schemas.openxmlformats.org/drawingml/2006/main" noChangeAspect="1"/>
@@ -2440,7 +2582,7 @@
                     </pic:cNvPicPr>
                   </pic:nvPicPr>
                   <pic:blipFill>
-                    <a:blip r:embed="rId20"/>
+                    <a:blip r:embed="rId19"/>
                     <a:srcRect/>
                     <a:stretch>
                       <a:fillRect/>
@@ -2449,7 +2591,7 @@
                   <pic:spPr bwMode="auto">
                     <a:xfrm>
                       <a:off x="0" y="0"/>
-                      <a:ext cx="5945022" cy="4455994"/>
+                      <a:ext cx="5791785" cy="4341138"/>
                     </a:xfrm>
                     <a:prstGeom prst="rect">
                       <a:avLst/>
@@ -2526,6 +2668,12 @@
       <w:pPr>
         <w:spacing w:after="0" w:line="240" w:lineRule="auto"/>
       </w:pPr>
+      <w:r>
+        <w:rPr>
+          <w:highlight w:val="red"/>
+        </w:rPr>
+        <w:t>Not Ok</w:t>
+      </w:r>
     </w:p>
     <w:p>
       <w:pPr>
@@ -2635,7 +2783,6 @@
     </w:p>
     <w:p>
       <w:pPr>
-        <w:spacing w:after="0" w:line="240" w:lineRule="auto"/>
         <w:rPr>
           <w:b/>
           <w:sz w:val="48"/>
@@ -2647,6 +2794,32 @@
           <w:sz w:val="48"/>
         </w:rPr>
         <w:br w:type="page"/>
+      </w:r>
+      <w:r>
+        <w:rPr>
+          <w:b/>
+          <w:sz w:val="48"/>
+        </w:rPr>
+        <w:lastRenderedPageBreak/>
+        <w:br w:type="page"/>
+      </w:r>
+    </w:p>
+    <w:p>
+      <w:pPr>
+        <w:spacing w:after="0" w:line="240" w:lineRule="auto"/>
+        <w:rPr>
+          <w:b/>
+          <w:sz w:val="48"/>
+        </w:rPr>
+      </w:pPr>
+      <w:r>
+        <w:rPr>
+          <w:b/>
+          <w:sz w:val="48"/>
+          <w:highlight w:val="green"/>
+        </w:rPr>
+        <w:lastRenderedPageBreak/>
+        <w:t>Ok</w:t>
       </w:r>
     </w:p>
     <w:p>
@@ -2666,7 +2839,6 @@
           <w:noProof/>
           <w:sz w:val="48"/>
         </w:rPr>
-        <w:lastRenderedPageBreak/>
         <w:pict>
           <v:rect id="_x0000_s1072" style="position:absolute;margin-left:350.6pt;margin-top:102.7pt;width:113.4pt;height:141.75pt;z-index:251698176">
             <v:textbox>
@@ -2746,7 +2918,7 @@
                     </pic:cNvPicPr>
                   </pic:nvPicPr>
                   <pic:blipFill>
-                    <a:blip r:embed="rId21"/>
+                    <a:blip r:embed="rId20"/>
                     <a:srcRect/>
                     <a:stretch>
                       <a:fillRect/>
@@ -2793,7 +2965,7 @@
       <w:r>
         <w:t xml:space="preserve"> </w:t>
       </w:r>
-      <w:hyperlink r:id="rId22" w:history="1">
+      <w:hyperlink r:id="rId21" w:history="1">
         <w:r>
           <w:rPr>
             <w:rStyle w:val="Hyperlink"/>
@@ -2813,7 +2985,6 @@
     </w:p>
     <w:p>
       <w:pPr>
-        <w:spacing w:after="0" w:line="240" w:lineRule="auto"/>
         <w:rPr>
           <w:sz w:val="28"/>
           <w:szCs w:val="28"/>
@@ -2825,6 +2996,32 @@
           <w:szCs w:val="28"/>
         </w:rPr>
         <w:br w:type="page"/>
+      </w:r>
+      <w:r>
+        <w:rPr>
+          <w:sz w:val="28"/>
+          <w:szCs w:val="28"/>
+        </w:rPr>
+        <w:lastRenderedPageBreak/>
+        <w:br w:type="page"/>
+      </w:r>
+    </w:p>
+    <w:p>
+      <w:pPr>
+        <w:spacing w:after="0" w:line="240" w:lineRule="auto"/>
+        <w:rPr>
+          <w:sz w:val="28"/>
+          <w:szCs w:val="28"/>
+        </w:rPr>
+      </w:pPr>
+      <w:r>
+        <w:rPr>
+          <w:sz w:val="28"/>
+          <w:szCs w:val="28"/>
+          <w:highlight w:val="green"/>
+        </w:rPr>
+        <w:lastRenderedPageBreak/>
+        <w:t>OK</w:t>
       </w:r>
     </w:p>
     <w:p>
@@ -2841,7 +3038,6 @@
           <w:sz w:val="28"/>
           <w:szCs w:val="28"/>
         </w:rPr>
-        <w:lastRenderedPageBreak/>
         <w:pict>
           <v:rect id="_x0000_s1073" style="position:absolute;margin-left:261.55pt;margin-top:182.45pt;width:43.1pt;height:51.2pt;z-index:251699200">
             <v:textbox>
@@ -2897,7 +3093,7 @@
                     </pic:cNvPicPr>
                   </pic:nvPicPr>
                   <pic:blipFill>
-                    <a:blip r:embed="rId23"/>
+                    <a:blip r:embed="rId22"/>
                     <a:srcRect/>
                     <a:stretch>
                       <a:fillRect/>
@@ -2991,7 +3187,7 @@
           <w:szCs w:val="28"/>
         </w:rPr>
       </w:pPr>
-      <w:hyperlink r:id="rId24" w:history="1">
+      <w:hyperlink r:id="rId23" w:history="1">
         <w:r>
           <w:rPr>
             <w:rStyle w:val="Hyperlink"/>
@@ -3028,7 +3224,6 @@
     </w:p>
     <w:p>
       <w:pPr>
-        <w:spacing w:after="0" w:line="240" w:lineRule="auto"/>
         <w:rPr>
           <w:sz w:val="28"/>
           <w:szCs w:val="28"/>
@@ -3040,6 +3235,32 @@
           <w:szCs w:val="28"/>
         </w:rPr>
         <w:br w:type="page"/>
+      </w:r>
+      <w:r>
+        <w:rPr>
+          <w:sz w:val="28"/>
+          <w:szCs w:val="28"/>
+        </w:rPr>
+        <w:lastRenderedPageBreak/>
+        <w:br w:type="page"/>
+      </w:r>
+    </w:p>
+    <w:p>
+      <w:pPr>
+        <w:spacing w:after="0" w:line="240" w:lineRule="auto"/>
+        <w:rPr>
+          <w:sz w:val="28"/>
+          <w:szCs w:val="28"/>
+        </w:rPr>
+      </w:pPr>
+      <w:r>
+        <w:rPr>
+          <w:sz w:val="28"/>
+          <w:szCs w:val="28"/>
+          <w:highlight w:val="green"/>
+        </w:rPr>
+        <w:lastRenderedPageBreak/>
+        <w:t>OK</w:t>
       </w:r>
     </w:p>
     <w:p>
@@ -3059,7 +3280,6 @@
           <w:szCs w:val="24"/>
           <w:lang w:val="en-GB" w:eastAsia="en-GB"/>
         </w:rPr>
-        <w:lastRenderedPageBreak/>
         <w:drawing>
           <wp:inline distT="0" distB="0" distL="0" distR="0">
             <wp:extent cx="5943600" cy="4457700"/>
@@ -3078,7 +3298,7 @@
                     </pic:cNvPicPr>
                   </pic:nvPicPr>
                   <pic:blipFill>
-                    <a:blip r:embed="rId25" cstate="print"/>
+                    <a:blip r:embed="rId24" cstate="print"/>
                     <a:srcRect/>
                     <a:stretch>
                       <a:fillRect/>
@@ -3127,7 +3347,6 @@
     </w:p>
     <w:p>
       <w:pPr>
-        <w:spacing w:after="0" w:line="240" w:lineRule="auto"/>
         <w:rPr>
           <w:rFonts w:ascii="Times New Roman" w:eastAsia="Times New Roman" w:hAnsi="Times New Roman" w:cs="Times New Roman"/>
           <w:sz w:val="24"/>
@@ -3141,6 +3360,18 @@
           <w:szCs w:val="24"/>
         </w:rPr>
         <w:br w:type="page"/>
+      </w:r>
+    </w:p>
+    <w:p>
+      <w:pPr>
+        <w:spacing w:after="0" w:line="240" w:lineRule="auto"/>
+      </w:pPr>
+      <w:r>
+        <w:rPr>
+          <w:highlight w:val="red"/>
+        </w:rPr>
+        <w:lastRenderedPageBreak/>
+        <w:t>Not Ok</w:t>
       </w:r>
     </w:p>
     <w:p>
@@ -3160,11 +3391,10 @@
           <w:szCs w:val="24"/>
           <w:lang w:val="en-GB" w:eastAsia="en-GB"/>
         </w:rPr>
-        <w:lastRenderedPageBreak/>
         <w:drawing>
           <wp:inline distT="0" distB="0" distL="0" distR="0">
-            <wp:extent cx="5943600" cy="3486150"/>
-            <wp:effectExtent l="19050" t="0" r="0" b="0"/>
+            <wp:extent cx="5687044" cy="3335670"/>
+            <wp:effectExtent l="19050" t="0" r="8906" b="0"/>
             <wp:docPr id="18" name="Picture 2" descr="C:\Users\Six Star Electronics\Desktop\Daily Summary.jpg"/>
             <wp:cNvGraphicFramePr>
               <a:graphicFrameLocks xmlns:a="http://schemas.openxmlformats.org/drawingml/2006/main" noChangeAspect="1"/>
@@ -3179,7 +3409,7 @@
                     </pic:cNvPicPr>
                   </pic:nvPicPr>
                   <pic:blipFill>
-                    <a:blip r:embed="rId26" cstate="print"/>
+                    <a:blip r:embed="rId25" cstate="print"/>
                     <a:srcRect/>
                     <a:stretch>
                       <a:fillRect/>
@@ -3188,7 +3418,7 @@
                   <pic:spPr bwMode="auto">
                     <a:xfrm>
                       <a:off x="0" y="0"/>
-                      <a:ext cx="5943600" cy="3486150"/>
+                      <a:ext cx="5688255" cy="3336380"/>
                     </a:xfrm>
                     <a:prstGeom prst="rect">
                       <a:avLst/>
@@ -5747,7 +5977,6 @@
     </w:p>
     <w:p>
       <w:pPr>
-        <w:spacing w:after="0" w:line="240" w:lineRule="auto"/>
         <w:rPr>
           <w:rFonts w:ascii="Times New Roman" w:eastAsia="Times New Roman" w:hAnsi="Times New Roman" w:cs="Times New Roman"/>
           <w:sz w:val="24"/>
@@ -5762,23 +5991,43 @@
         </w:rPr>
         <w:br w:type="page"/>
       </w:r>
-    </w:p>
-    <w:p>
-      <w:pPr>
-        <w:spacing w:after="0" w:line="240" w:lineRule="auto"/>
+      <w:r>
         <w:rPr>
           <w:rFonts w:ascii="Times New Roman" w:eastAsia="Times New Roman" w:hAnsi="Times New Roman" w:cs="Times New Roman"/>
           <w:sz w:val="24"/>
           <w:szCs w:val="24"/>
         </w:rPr>
-      </w:pPr>
-      <w:r>
+        <w:lastRenderedPageBreak/>
+        <w:br w:type="page"/>
+      </w:r>
+    </w:p>
+    <w:p>
+      <w:pPr>
+        <w:spacing w:after="0" w:line="240" w:lineRule="auto"/>
+      </w:pPr>
+      <w:r>
+        <w:rPr>
+          <w:highlight w:val="red"/>
+        </w:rPr>
+        <w:lastRenderedPageBreak/>
+        <w:t>Not Ok</w:t>
+      </w:r>
+    </w:p>
+    <w:p>
+      <w:pPr>
+        <w:spacing w:after="0" w:line="240" w:lineRule="auto"/>
         <w:rPr>
           <w:rFonts w:ascii="Times New Roman" w:eastAsia="Times New Roman" w:hAnsi="Times New Roman" w:cs="Times New Roman"/>
           <w:sz w:val="24"/>
           <w:szCs w:val="24"/>
         </w:rPr>
-        <w:lastRenderedPageBreak/>
+      </w:pPr>
+      <w:r>
+        <w:rPr>
+          <w:rFonts w:ascii="Times New Roman" w:eastAsia="Times New Roman" w:hAnsi="Times New Roman" w:cs="Times New Roman"/>
+          <w:sz w:val="24"/>
+          <w:szCs w:val="24"/>
+        </w:rPr>
         <w:t>Need a new Page for Service</w:t>
       </w:r>
     </w:p>
@@ -5790,7 +6039,7 @@
         </w:numPr>
         <w:spacing w:after="0" w:line="240" w:lineRule="auto"/>
       </w:pPr>
-      <w:hyperlink r:id="rId27" w:history="1">
+      <w:hyperlink r:id="rId26" w:history="1">
         <w:r>
           <w:rPr>
             <w:rStyle w:val="Hyperlink"/>
@@ -5834,7 +6083,7 @@
         </w:numPr>
         <w:spacing w:after="0" w:line="240" w:lineRule="auto"/>
       </w:pPr>
-      <w:hyperlink r:id="rId28" w:history="1">
+      <w:hyperlink r:id="rId27" w:history="1">
         <w:r>
           <w:rPr>
             <w:rStyle w:val="Hyperlink"/>
@@ -5853,7 +6102,7 @@
         </w:numPr>
         <w:spacing w:after="0" w:line="240" w:lineRule="auto"/>
       </w:pPr>
-      <w:hyperlink r:id="rId29" w:history="1">
+      <w:hyperlink r:id="rId28" w:history="1">
         <w:r>
           <w:rPr>
             <w:rStyle w:val="Hyperlink"/>
@@ -5872,7 +6121,7 @@
         </w:numPr>
         <w:spacing w:after="0" w:line="240" w:lineRule="auto"/>
       </w:pPr>
-      <w:hyperlink r:id="rId30" w:history="1">
+      <w:hyperlink r:id="rId29" w:history="1">
         <w:r>
           <w:rPr>
             <w:rStyle w:val="Hyperlink"/>
@@ -5891,7 +6140,7 @@
         </w:numPr>
         <w:spacing w:after="0" w:line="240" w:lineRule="auto"/>
       </w:pPr>
-      <w:hyperlink r:id="rId31" w:history="1">
+      <w:hyperlink r:id="rId30" w:history="1">
         <w:r>
           <w:rPr>
             <w:rStyle w:val="Hyperlink"/>
@@ -5910,7 +6159,7 @@
         </w:numPr>
         <w:spacing w:after="0" w:line="240" w:lineRule="auto"/>
       </w:pPr>
-      <w:hyperlink r:id="rId32" w:history="1">
+      <w:hyperlink r:id="rId31" w:history="1">
         <w:r>
           <w:rPr>
             <w:rStyle w:val="Hyperlink"/>
@@ -5929,7 +6178,7 @@
         </w:numPr>
         <w:spacing w:after="0" w:line="240" w:lineRule="auto"/>
       </w:pPr>
-      <w:hyperlink r:id="rId33" w:history="1">
+      <w:hyperlink r:id="rId32" w:history="1">
         <w:r>
           <w:rPr>
             <w:rStyle w:val="Hyperlink"/>
@@ -5948,7 +6197,7 @@
         </w:numPr>
         <w:spacing w:after="0" w:line="240" w:lineRule="auto"/>
       </w:pPr>
-      <w:hyperlink r:id="rId34" w:history="1">
+      <w:hyperlink r:id="rId33" w:history="1">
         <w:r>
           <w:rPr>
             <w:rStyle w:val="Hyperlink"/>
@@ -5967,7 +6216,7 @@
         </w:numPr>
         <w:spacing w:after="0" w:line="240" w:lineRule="auto"/>
       </w:pPr>
-      <w:hyperlink r:id="rId35" w:history="1">
+      <w:hyperlink r:id="rId34" w:history="1">
         <w:r>
           <w:rPr>
             <w:rStyle w:val="Hyperlink"/>
@@ -6003,7 +6252,7 @@
         </w:numPr>
         <w:spacing w:after="0" w:line="240" w:lineRule="auto"/>
       </w:pPr>
-      <w:hyperlink r:id="rId36" w:history="1">
+      <w:hyperlink r:id="rId35" w:history="1">
         <w:r>
           <w:rPr>
             <w:rStyle w:val="Hyperlink"/>
@@ -6023,7 +6272,7 @@
         </w:numPr>
         <w:spacing w:after="0" w:line="240" w:lineRule="auto"/>
       </w:pPr>
-      <w:hyperlink r:id="rId37" w:history="1">
+      <w:hyperlink r:id="rId36" w:history="1">
         <w:r>
           <w:rPr>
             <w:rStyle w:val="Hyperlink"/>
@@ -6040,7 +6289,7 @@
         </w:numPr>
         <w:spacing w:after="0" w:line="240" w:lineRule="auto"/>
       </w:pPr>
-      <w:hyperlink r:id="rId38" w:history="1">
+      <w:hyperlink r:id="rId37" w:history="1">
         <w:r>
           <w:rPr>
             <w:rStyle w:val="Hyperlink"/>
@@ -6060,7 +6309,7 @@
         </w:numPr>
         <w:spacing w:after="0" w:line="240" w:lineRule="auto"/>
       </w:pPr>
-      <w:hyperlink r:id="rId39" w:history="1">
+      <w:hyperlink r:id="rId38" w:history="1">
         <w:r>
           <w:rPr>
             <w:rStyle w:val="Hyperlink"/>
@@ -6080,7 +6329,7 @@
         </w:numPr>
         <w:spacing w:after="0" w:line="240" w:lineRule="auto"/>
       </w:pPr>
-      <w:hyperlink r:id="rId40" w:history="1">
+      <w:hyperlink r:id="rId39" w:history="1">
         <w:r>
           <w:rPr>
             <w:rStyle w:val="Hyperlink"/>
@@ -6100,7 +6349,7 @@
         </w:numPr>
         <w:spacing w:after="0" w:line="240" w:lineRule="auto"/>
       </w:pPr>
-      <w:hyperlink r:id="rId41" w:history="1">
+      <w:hyperlink r:id="rId40" w:history="1">
         <w:r>
           <w:rPr>
             <w:rStyle w:val="Hyperlink"/>
@@ -6124,7 +6373,7 @@
           <w:color w:val="FF0000"/>
         </w:rPr>
       </w:pPr>
-      <w:hyperlink r:id="rId42" w:history="1">
+      <w:hyperlink r:id="rId41" w:history="1">
         <w:r>
           <w:rPr>
             <w:rStyle w:val="Hyperlink"/>
@@ -7108,7 +7357,7 @@
       </w:r>
     </w:p>
     <w:sectPr>
-      <w:footerReference w:type="default" r:id="rId43"/>
+      <w:footerReference w:type="default" r:id="rId42"/>
       <w:pgSz w:w="12240" w:h="15840"/>
       <w:pgMar w:top="1440" w:right="1440" w:bottom="1440" w:left="1440" w:header="720" w:footer="720" w:gutter="0"/>
       <w:cols w:space="720"/>
@@ -7166,7 +7415,7 @@
             <w:rPr>
               <w:noProof/>
             </w:rPr>
-            <w:t>13</w:t>
+            <w:t>22</w:t>
           </w:r>
         </w:fldSimple>
       </w:p>
@@ -8316,6 +8565,301 @@
 </w:styles>
 </file>
 
+<file path=word/glossary/document.xml><?xml version="1.0" encoding="utf-8"?>
+<w:glossaryDocument xmlns:ve="http://schemas.openxmlformats.org/markup-compatibility/2006" xmlns:o="urn:schemas-microsoft-com:office:office" xmlns:r="http://schemas.openxmlformats.org/officeDocument/2006/relationships" xmlns:m="http://schemas.openxmlformats.org/officeDocument/2006/math" xmlns:v="urn:schemas-microsoft-com:vml" xmlns:wp="http://schemas.openxmlformats.org/drawingml/2006/wordprocessingDrawing" xmlns:w10="urn:schemas-microsoft-com:office:word" xmlns:w="http://schemas.openxmlformats.org/wordprocessingml/2006/main" xmlns:wne="http://schemas.microsoft.com/office/word/2006/wordml">
+  <w:docParts/>
+</w:glossaryDocument>
+</file>
+
+<file path=word/glossary/fontTable.xml><?xml version="1.0" encoding="utf-8"?>
+<w:fonts xmlns:r="http://schemas.openxmlformats.org/officeDocument/2006/relationships" xmlns:w="http://schemas.openxmlformats.org/wordprocessingml/2006/main">
+  <w:font w:name="Times New Roman">
+    <w:panose1 w:val="02020603050405020304"/>
+    <w:charset w:val="00"/>
+    <w:family w:val="roman"/>
+    <w:pitch w:val="variable"/>
+    <w:sig w:usb0="E0002AFF" w:usb1="C0007843" w:usb2="00000009" w:usb3="00000000" w:csb0="000001FF" w:csb1="00000000"/>
+  </w:font>
+  <w:font w:name="Symbol">
+    <w:panose1 w:val="05050102010706020507"/>
+    <w:charset w:val="02"/>
+    <w:family w:val="roman"/>
+    <w:pitch w:val="variable"/>
+    <w:sig w:usb0="00000000" w:usb1="10000000" w:usb2="00000000" w:usb3="00000000" w:csb0="80000000" w:csb1="00000000"/>
+  </w:font>
+  <w:font w:name="Courier New">
+    <w:panose1 w:val="02070309020205020404"/>
+    <w:charset w:val="00"/>
+    <w:family w:val="modern"/>
+    <w:pitch w:val="fixed"/>
+    <w:sig w:usb0="E0002AFF" w:usb1="C0007843" w:usb2="00000009" w:usb3="00000000" w:csb0="000001FF" w:csb1="00000000"/>
+  </w:font>
+  <w:font w:name="Wingdings">
+    <w:panose1 w:val="05000000000000000000"/>
+    <w:charset w:val="02"/>
+    <w:family w:val="auto"/>
+    <w:pitch w:val="variable"/>
+    <w:sig w:usb0="00000000" w:usb1="10000000" w:usb2="00000000" w:usb3="00000000" w:csb0="80000000" w:csb1="00000000"/>
+  </w:font>
+  <w:font w:name="Calibri">
+    <w:panose1 w:val="020F0502020204030204"/>
+    <w:charset w:val="00"/>
+    <w:family w:val="swiss"/>
+    <w:pitch w:val="variable"/>
+    <w:sig w:usb0="E00002FF" w:usb1="4000ACFF" w:usb2="00000001" w:usb3="00000000" w:csb0="0000019F" w:csb1="00000000"/>
+  </w:font>
+  <w:font w:name="Tahoma">
+    <w:panose1 w:val="020B0604030504040204"/>
+    <w:charset w:val="00"/>
+    <w:family w:val="swiss"/>
+    <w:notTrueType/>
+    <w:pitch w:val="variable"/>
+    <w:sig w:usb0="00000003" w:usb1="00000000" w:usb2="00000000" w:usb3="00000000" w:csb0="00000001" w:csb1="00000000"/>
+  </w:font>
+  <w:font w:name="Cambria">
+    <w:panose1 w:val="02040503050406030204"/>
+    <w:charset w:val="00"/>
+    <w:family w:val="roman"/>
+    <w:pitch w:val="variable"/>
+    <w:sig w:usb0="E00002FF" w:usb1="400004FF" w:usb2="00000000" w:usb3="00000000" w:csb0="0000019F" w:csb1="00000000"/>
+  </w:font>
+</w:fonts>
+</file>
+
+<file path=word/glossary/settings.xml><?xml version="1.0" encoding="utf-8"?>
+<w:settings xmlns:o="urn:schemas-microsoft-com:office:office" xmlns:r="http://schemas.openxmlformats.org/officeDocument/2006/relationships" xmlns:m="http://schemas.openxmlformats.org/officeDocument/2006/math" xmlns:v="urn:schemas-microsoft-com:vml" xmlns:w10="urn:schemas-microsoft-com:office:word" xmlns:w="http://schemas.openxmlformats.org/wordprocessingml/2006/main" xmlns:sl="http://schemas.openxmlformats.org/schemaLibrary/2006/main">
+  <w:view w:val="normal"/>
+  <w:defaultTabStop w:val="720"/>
+  <w:characterSpacingControl w:val="doNotCompress"/>
+  <w:compat>
+    <w:useFELayout/>
+  </w:compat>
+  <w:rsids>
+    <w:rsidRoot w:val="00BC4D7D"/>
+    <w:rsid w:val="00BC4D7D"/>
+    <w:rsid w:val="00C20987"/>
+  </w:rsids>
+  <m:mathPr>
+    <m:mathFont m:val="Cambria Math"/>
+    <m:brkBin m:val="before"/>
+    <m:brkBinSub m:val="--"/>
+    <m:smallFrac m:val="off"/>
+    <m:dispDef/>
+    <m:lMargin m:val="0"/>
+    <m:rMargin m:val="0"/>
+    <m:defJc m:val="centerGroup"/>
+    <m:wrapIndent m:val="1440"/>
+    <m:intLim m:val="subSup"/>
+    <m:naryLim m:val="undOvr"/>
+  </m:mathPr>
+  <w:themeFontLang w:val="en-GB"/>
+  <w:clrSchemeMapping w:bg1="light1" w:t1="dark1" w:bg2="light2" w:t2="dark2" w:accent1="accent1" w:accent2="accent2" w:accent3="accent3" w:accent4="accent4" w:accent5="accent5" w:accent6="accent6" w:hyperlink="hyperlink" w:followedHyperlink="followedHyperlink"/>
+  <w:decimalSymbol w:val="."/>
+  <w:listSeparator w:val=","/>
+</w:settings>
+</file>
+
+<file path=word/glossary/styles.xml><?xml version="1.0" encoding="utf-8"?>
+<w:styles xmlns:r="http://schemas.openxmlformats.org/officeDocument/2006/relationships" xmlns:w="http://schemas.openxmlformats.org/wordprocessingml/2006/main">
+  <w:docDefaults>
+    <w:rPrDefault>
+      <w:rPr>
+        <w:rFonts w:asciiTheme="minorHAnsi" w:eastAsiaTheme="minorEastAsia" w:hAnsiTheme="minorHAnsi" w:cstheme="minorBidi"/>
+        <w:sz w:val="22"/>
+        <w:szCs w:val="22"/>
+        <w:lang w:val="en-GB" w:eastAsia="en-GB" w:bidi="ar-SA"/>
+      </w:rPr>
+    </w:rPrDefault>
+    <w:pPrDefault>
+      <w:pPr>
+        <w:spacing w:after="200" w:line="276" w:lineRule="auto"/>
+      </w:pPr>
+    </w:pPrDefault>
+  </w:docDefaults>
+  <w:latentStyles w:defLockedState="0" w:defUIPriority="99" w:defSemiHidden="1" w:defUnhideWhenUsed="1" w:defQFormat="0" w:count="267">
+    <w:lsdException w:name="Normal" w:semiHidden="0" w:uiPriority="0" w:unhideWhenUsed="0" w:qFormat="1"/>
+    <w:lsdException w:name="heading 1" w:semiHidden="0" w:uiPriority="9" w:unhideWhenUsed="0" w:qFormat="1"/>
+    <w:lsdException w:name="heading 2" w:uiPriority="9" w:qFormat="1"/>
+    <w:lsdException w:name="heading 3" w:uiPriority="9" w:qFormat="1"/>
+    <w:lsdException w:name="heading 4" w:uiPriority="9" w:qFormat="1"/>
+    <w:lsdException w:name="heading 5" w:uiPriority="9" w:qFormat="1"/>
+    <w:lsdException w:name="heading 6" w:uiPriority="9" w:qFormat="1"/>
+    <w:lsdException w:name="heading 7" w:uiPriority="9" w:qFormat="1"/>
+    <w:lsdException w:name="heading 8" w:uiPriority="9" w:qFormat="1"/>
+    <w:lsdException w:name="heading 9" w:uiPriority="9" w:qFormat="1"/>
+    <w:lsdException w:name="toc 1" w:uiPriority="39"/>
+    <w:lsdException w:name="toc 2" w:uiPriority="39"/>
+    <w:lsdException w:name="toc 3" w:uiPriority="39"/>
+    <w:lsdException w:name="toc 4" w:uiPriority="39"/>
+    <w:lsdException w:name="toc 5" w:uiPriority="39"/>
+    <w:lsdException w:name="toc 6" w:uiPriority="39"/>
+    <w:lsdException w:name="toc 7" w:uiPriority="39"/>
+    <w:lsdException w:name="toc 8" w:uiPriority="39"/>
+    <w:lsdException w:name="toc 9" w:uiPriority="39"/>
+    <w:lsdException w:name="caption" w:uiPriority="35" w:qFormat="1"/>
+    <w:lsdException w:name="Title" w:semiHidden="0" w:uiPriority="10" w:unhideWhenUsed="0" w:qFormat="1"/>
+    <w:lsdException w:name="Default Paragraph Font" w:uiPriority="1"/>
+    <w:lsdException w:name="Subtitle" w:semiHidden="0" w:uiPriority="11" w:unhideWhenUsed="0" w:qFormat="1"/>
+    <w:lsdException w:name="Strong" w:semiHidden="0" w:uiPriority="22" w:unhideWhenUsed="0" w:qFormat="1"/>
+    <w:lsdException w:name="Emphasis" w:semiHidden="0" w:uiPriority="20" w:unhideWhenUsed="0" w:qFormat="1"/>
+    <w:lsdException w:name="Table Grid" w:semiHidden="0" w:uiPriority="59" w:unhideWhenUsed="0"/>
+    <w:lsdException w:name="Placeholder Text" w:unhideWhenUsed="0"/>
+    <w:lsdException w:name="No Spacing" w:semiHidden="0" w:uiPriority="1" w:unhideWhenUsed="0" w:qFormat="1"/>
+    <w:lsdException w:name="Light Shading" w:semiHidden="0" w:uiPriority="60" w:unhideWhenUsed="0"/>
+    <w:lsdException w:name="Light List" w:semiHidden="0" w:uiPriority="61" w:unhideWhenUsed="0"/>
+    <w:lsdException w:name="Light Grid" w:semiHidden="0" w:uiPriority="62" w:unhideWhenUsed="0"/>
+    <w:lsdException w:name="Medium Shading 1" w:semiHidden="0" w:uiPriority="63" w:unhideWhenUsed="0"/>
+    <w:lsdException w:name="Medium Shading 2" w:semiHidden="0" w:uiPriority="64" w:unhideWhenUsed="0"/>
+    <w:lsdException w:name="Medium List 1" w:semiHidden="0" w:uiPriority="65" w:unhideWhenUsed="0"/>
+    <w:lsdException w:name="Medium List 2" w:semiHidden="0" w:uiPriority="66" w:unhideWhenUsed="0"/>
+    <w:lsdException w:name="Medium Grid 1" w:semiHidden="0" w:uiPriority="67" w:unhideWhenUsed="0"/>
+    <w:lsdException w:name="Medium Grid 2" w:semiHidden="0" w:uiPriority="68" w:unhideWhenUsed="0"/>
+    <w:lsdException w:name="Medium Grid 3" w:semiHidden="0" w:uiPriority="69" w:unhideWhenUsed="0"/>
+    <w:lsdException w:name="Dark List" w:semiHidden="0" w:uiPriority="70" w:unhideWhenUsed="0"/>
+    <w:lsdException w:name="Colorful Shading" w:semiHidden="0" w:uiPriority="71" w:unhideWhenUsed="0"/>
+    <w:lsdException w:name="Colorful List" w:semiHidden="0" w:uiPriority="72" w:unhideWhenUsed="0"/>
+    <w:lsdException w:name="Colorful Grid" w:semiHidden="0" w:uiPriority="73" w:unhideWhenUsed="0"/>
+    <w:lsdException w:name="Light Shading Accent 1" w:semiHidden="0" w:uiPriority="60" w:unhideWhenUsed="0"/>
+    <w:lsdException w:name="Light List Accent 1" w:semiHidden="0" w:uiPriority="61" w:unhideWhenUsed="0"/>
+    <w:lsdException w:name="Light Grid Accent 1" w:semiHidden="0" w:uiPriority="62" w:unhideWhenUsed="0"/>
+    <w:lsdException w:name="Medium Shading 1 Accent 1" w:semiHidden="0" w:uiPriority="63" w:unhideWhenUsed="0"/>
+    <w:lsdException w:name="Medium Shading 2 Accent 1" w:semiHidden="0" w:uiPriority="64" w:unhideWhenUsed="0"/>
+    <w:lsdException w:name="Medium List 1 Accent 1" w:semiHidden="0" w:uiPriority="65" w:unhideWhenUsed="0"/>
+    <w:lsdException w:name="Revision" w:unhideWhenUsed="0"/>
+    <w:lsdException w:name="List Paragraph" w:semiHidden="0" w:uiPriority="34" w:unhideWhenUsed="0" w:qFormat="1"/>
+    <w:lsdException w:name="Quote" w:semiHidden="0" w:uiPriority="29" w:unhideWhenUsed="0" w:qFormat="1"/>
+    <w:lsdException w:name="Intense Quote" w:semiHidden="0" w:uiPriority="30" w:unhideWhenUsed="0" w:qFormat="1"/>
+    <w:lsdException w:name="Medium List 2 Accent 1" w:semiHidden="0" w:uiPriority="66" w:unhideWhenUsed="0"/>
+    <w:lsdException w:name="Medium Grid 1 Accent 1" w:semiHidden="0" w:uiPriority="67" w:unhideWhenUsed="0"/>
+    <w:lsdException w:name="Medium Grid 2 Accent 1" w:semiHidden="0" w:uiPriority="68" w:unhideWhenUsed="0"/>
+    <w:lsdException w:name="Medium Grid 3 Accent 1" w:semiHidden="0" w:uiPriority="69" w:unhideWhenUsed="0"/>
+    <w:lsdException w:name="Dark List Accent 1" w:semiHidden="0" w:uiPriority="70" w:unhideWhenUsed="0"/>
+    <w:lsdException w:name="Colorful Shading Accent 1" w:semiHidden="0" w:uiPriority="71" w:unhideWhenUsed="0"/>
+    <w:lsdException w:name="Colorful List Accent 1" w:semiHidden="0" w:uiPriority="72" w:unhideWhenUsed="0"/>
+    <w:lsdException w:name="Colorful Grid Accent 1" w:semiHidden="0" w:uiPriority="73" w:unhideWhenUsed="0"/>
+    <w:lsdException w:name="Light Shading Accent 2" w:semiHidden="0" w:uiPriority="60" w:unhideWhenUsed="0"/>
+    <w:lsdException w:name="Light List Accent 2" w:semiHidden="0" w:uiPriority="61" w:unhideWhenUsed="0"/>
+    <w:lsdException w:name="Light Grid Accent 2" w:semiHidden="0" w:uiPriority="62" w:unhideWhenUsed="0"/>
+    <w:lsdException w:name="Medium Shading 1 Accent 2" w:semiHidden="0" w:uiPriority="63" w:unhideWhenUsed="0"/>
+    <w:lsdException w:name="Medium Shading 2 Accent 2" w:semiHidden="0" w:uiPriority="64" w:unhideWhenUsed="0"/>
+    <w:lsdException w:name="Medium List 1 Accent 2" w:semiHidden="0" w:uiPriority="65" w:unhideWhenUsed="0"/>
+    <w:lsdException w:name="Medium List 2 Accent 2" w:semiHidden="0" w:uiPriority="66" w:unhideWhenUsed="0"/>
+    <w:lsdException w:name="Medium Grid 1 Accent 2" w:semiHidden="0" w:uiPriority="67" w:unhideWhenUsed="0"/>
+    <w:lsdException w:name="Medium Grid 2 Accent 2" w:semiHidden="0" w:uiPriority="68" w:unhideWhenUsed="0"/>
+    <w:lsdException w:name="Medium Grid 3 Accent 2" w:semiHidden="0" w:uiPriority="69" w:unhideWhenUsed="0"/>
+    <w:lsdException w:name="Dark List Accent 2" w:semiHidden="0" w:uiPriority="70" w:unhideWhenUsed="0"/>
+    <w:lsdException w:name="Colorful Shading Accent 2" w:semiHidden="0" w:uiPriority="71" w:unhideWhenUsed="0"/>
+    <w:lsdException w:name="Colorful List Accent 2" w:semiHidden="0" w:uiPriority="72" w:unhideWhenUsed="0"/>
+    <w:lsdException w:name="Colorful Grid Accent 2" w:semiHidden="0" w:uiPriority="73" w:unhideWhenUsed="0"/>
+    <w:lsdException w:name="Light Shading Accent 3" w:semiHidden="0" w:uiPriority="60" w:unhideWhenUsed="0"/>
+    <w:lsdException w:name="Light List Accent 3" w:semiHidden="0" w:uiPriority="61" w:unhideWhenUsed="0"/>
+    <w:lsdException w:name="Light Grid Accent 3" w:semiHidden="0" w:uiPriority="62" w:unhideWhenUsed="0"/>
+    <w:lsdException w:name="Medium Shading 1 Accent 3" w:semiHidden="0" w:uiPriority="63" w:unhideWhenUsed="0"/>
+    <w:lsdException w:name="Medium Shading 2 Accent 3" w:semiHidden="0" w:uiPriority="64" w:unhideWhenUsed="0"/>
+    <w:lsdException w:name="Medium List 1 Accent 3" w:semiHidden="0" w:uiPriority="65" w:unhideWhenUsed="0"/>
+    <w:lsdException w:name="Medium List 2 Accent 3" w:semiHidden="0" w:uiPriority="66" w:unhideWhenUsed="0"/>
+    <w:lsdException w:name="Medium Grid 1 Accent 3" w:semiHidden="0" w:uiPriority="67" w:unhideWhenUsed="0"/>
+    <w:lsdException w:name="Medium Grid 2 Accent 3" w:semiHidden="0" w:uiPriority="68" w:unhideWhenUsed="0"/>
+    <w:lsdException w:name="Medium Grid 3 Accent 3" w:semiHidden="0" w:uiPriority="69" w:unhideWhenUsed="0"/>
+    <w:lsdException w:name="Dark List Accent 3" w:semiHidden="0" w:uiPriority="70" w:unhideWhenUsed="0"/>
+    <w:lsdException w:name="Colorful Shading Accent 3" w:semiHidden="0" w:uiPriority="71" w:unhideWhenUsed="0"/>
+    <w:lsdException w:name="Colorful List Accent 3" w:semiHidden="0" w:uiPriority="72" w:unhideWhenUsed="0"/>
+    <w:lsdException w:name="Colorful Grid Accent 3" w:semiHidden="0" w:uiPriority="73" w:unhideWhenUsed="0"/>
+    <w:lsdException w:name="Light Shading Accent 4" w:semiHidden="0" w:uiPriority="60" w:unhideWhenUsed="0"/>
+    <w:lsdException w:name="Light List Accent 4" w:semiHidden="0" w:uiPriority="61" w:unhideWhenUsed="0"/>
+    <w:lsdException w:name="Light Grid Accent 4" w:semiHidden="0" w:uiPriority="62" w:unhideWhenUsed="0"/>
+    <w:lsdException w:name="Medium Shading 1 Accent 4" w:semiHidden="0" w:uiPriority="63" w:unhideWhenUsed="0"/>
+    <w:lsdException w:name="Medium Shading 2 Accent 4" w:semiHidden="0" w:uiPriority="64" w:unhideWhenUsed="0"/>
+    <w:lsdException w:name="Medium List 1 Accent 4" w:semiHidden="0" w:uiPriority="65" w:unhideWhenUsed="0"/>
+    <w:lsdException w:name="Medium List 2 Accent 4" w:semiHidden="0" w:uiPriority="66" w:unhideWhenUsed="0"/>
+    <w:lsdException w:name="Medium Grid 1 Accent 4" w:semiHidden="0" w:uiPriority="67" w:unhideWhenUsed="0"/>
+    <w:lsdException w:name="Medium Grid 2 Accent 4" w:semiHidden="0" w:uiPriority="68" w:unhideWhenUsed="0"/>
+    <w:lsdException w:name="Medium Grid 3 Accent 4" w:semiHidden="0" w:uiPriority="69" w:unhideWhenUsed="0"/>
+    <w:lsdException w:name="Dark List Accent 4" w:semiHidden="0" w:uiPriority="70" w:unhideWhenUsed="0"/>
+    <w:lsdException w:name="Colorful Shading Accent 4" w:semiHidden="0" w:uiPriority="71" w:unhideWhenUsed="0"/>
+    <w:lsdException w:name="Colorful List Accent 4" w:semiHidden="0" w:uiPriority="72" w:unhideWhenUsed="0"/>
+    <w:lsdException w:name="Colorful Grid Accent 4" w:semiHidden="0" w:uiPriority="73" w:unhideWhenUsed="0"/>
+    <w:lsdException w:name="Light Shading Accent 5" w:semiHidden="0" w:uiPriority="60" w:unhideWhenUsed="0"/>
+    <w:lsdException w:name="Light List Accent 5" w:semiHidden="0" w:uiPriority="61" w:unhideWhenUsed="0"/>
+    <w:lsdException w:name="Light Grid Accent 5" w:semiHidden="0" w:uiPriority="62" w:unhideWhenUsed="0"/>
+    <w:lsdException w:name="Medium Shading 1 Accent 5" w:semiHidden="0" w:uiPriority="63" w:unhideWhenUsed="0"/>
+    <w:lsdException w:name="Medium Shading 2 Accent 5" w:semiHidden="0" w:uiPriority="64" w:unhideWhenUsed="0"/>
+    <w:lsdException w:name="Medium List 1 Accent 5" w:semiHidden="0" w:uiPriority="65" w:unhideWhenUsed="0"/>
+    <w:lsdException w:name="Medium List 2 Accent 5" w:semiHidden="0" w:uiPriority="66" w:unhideWhenUsed="0"/>
+    <w:lsdException w:name="Medium Grid 1 Accent 5" w:semiHidden="0" w:uiPriority="67" w:unhideWhenUsed="0"/>
+    <w:lsdException w:name="Medium Grid 2 Accent 5" w:semiHidden="0" w:uiPriority="68" w:unhideWhenUsed="0"/>
+    <w:lsdException w:name="Medium Grid 3 Accent 5" w:semiHidden="0" w:uiPriority="69" w:unhideWhenUsed="0"/>
+    <w:lsdException w:name="Dark List Accent 5" w:semiHidden="0" w:uiPriority="70" w:unhideWhenUsed="0"/>
+    <w:lsdException w:name="Colorful Shading Accent 5" w:semiHidden="0" w:uiPriority="71" w:unhideWhenUsed="0"/>
+    <w:lsdException w:name="Colorful List Accent 5" w:semiHidden="0" w:uiPriority="72" w:unhideWhenUsed="0"/>
+    <w:lsdException w:name="Colorful Grid Accent 5" w:semiHidden="0" w:uiPriority="73" w:unhideWhenUsed="0"/>
+    <w:lsdException w:name="Light Shading Accent 6" w:semiHidden="0" w:uiPriority="60" w:unhideWhenUsed="0"/>
+    <w:lsdException w:name="Light List Accent 6" w:semiHidden="0" w:uiPriority="61" w:unhideWhenUsed="0"/>
+    <w:lsdException w:name="Light Grid Accent 6" w:semiHidden="0" w:uiPriority="62" w:unhideWhenUsed="0"/>
+    <w:lsdException w:name="Medium Shading 1 Accent 6" w:semiHidden="0" w:uiPriority="63" w:unhideWhenUsed="0"/>
+    <w:lsdException w:name="Medium Shading 2 Accent 6" w:semiHidden="0" w:uiPriority="64" w:unhideWhenUsed="0"/>
+    <w:lsdException w:name="Medium List 1 Accent 6" w:semiHidden="0" w:uiPriority="65" w:unhideWhenUsed="0"/>
+    <w:lsdException w:name="Medium List 2 Accent 6" w:semiHidden="0" w:uiPriority="66" w:unhideWhenUsed="0"/>
+    <w:lsdException w:name="Medium Grid 1 Accent 6" w:semiHidden="0" w:uiPriority="67" w:unhideWhenUsed="0"/>
+    <w:lsdException w:name="Medium Grid 2 Accent 6" w:semiHidden="0" w:uiPriority="68" w:unhideWhenUsed="0"/>
+    <w:lsdException w:name="Medium Grid 3 Accent 6" w:semiHidden="0" w:uiPriority="69" w:unhideWhenUsed="0"/>
+    <w:lsdException w:name="Dark List Accent 6" w:semiHidden="0" w:uiPriority="70" w:unhideWhenUsed="0"/>
+    <w:lsdException w:name="Colorful Shading Accent 6" w:semiHidden="0" w:uiPriority="71" w:unhideWhenUsed="0"/>
+    <w:lsdException w:name="Colorful List Accent 6" w:semiHidden="0" w:uiPriority="72" w:unhideWhenUsed="0"/>
+    <w:lsdException w:name="Colorful Grid Accent 6" w:semiHidden="0" w:uiPriority="73" w:unhideWhenUsed="0"/>
+    <w:lsdException w:name="Subtle Emphasis" w:semiHidden="0" w:uiPriority="19" w:unhideWhenUsed="0" w:qFormat="1"/>
+    <w:lsdException w:name="Intense Emphasis" w:semiHidden="0" w:uiPriority="21" w:unhideWhenUsed="0" w:qFormat="1"/>
+    <w:lsdException w:name="Subtle Reference" w:semiHidden="0" w:uiPriority="31" w:unhideWhenUsed="0" w:qFormat="1"/>
+    <w:lsdException w:name="Intense Reference" w:semiHidden="0" w:uiPriority="32" w:unhideWhenUsed="0" w:qFormat="1"/>
+    <w:lsdException w:name="Book Title" w:semiHidden="0" w:uiPriority="33" w:unhideWhenUsed="0" w:qFormat="1"/>
+    <w:lsdException w:name="Bibliography" w:uiPriority="37"/>
+    <w:lsdException w:name="TOC Heading" w:uiPriority="39" w:qFormat="1"/>
+  </w:latentStyles>
+  <w:style w:type="paragraph" w:default="1" w:styleId="Normal">
+    <w:name w:val="Normal"/>
+    <w:qFormat/>
+  </w:style>
+  <w:style w:type="character" w:default="1" w:styleId="DefaultParagraphFont">
+    <w:name w:val="Default Paragraph Font"/>
+    <w:uiPriority w:val="1"/>
+    <w:semiHidden/>
+    <w:unhideWhenUsed/>
+  </w:style>
+  <w:style w:type="table" w:default="1" w:styleId="TableNormal">
+    <w:name w:val="Normal Table"/>
+    <w:uiPriority w:val="99"/>
+    <w:semiHidden/>
+    <w:unhideWhenUsed/>
+    <w:qFormat/>
+    <w:tblPr>
+      <w:tblInd w:w="0" w:type="dxa"/>
+      <w:tblCellMar>
+        <w:top w:w="0" w:type="dxa"/>
+        <w:left w:w="108" w:type="dxa"/>
+        <w:bottom w:w="0" w:type="dxa"/>
+        <w:right w:w="108" w:type="dxa"/>
+      </w:tblCellMar>
+    </w:tblPr>
+  </w:style>
+  <w:style w:type="numbering" w:default="1" w:styleId="NoList">
+    <w:name w:val="No List"/>
+    <w:uiPriority w:val="99"/>
+    <w:semiHidden/>
+    <w:unhideWhenUsed/>
+  </w:style>
+  <w:style w:type="paragraph" w:customStyle="1" w:styleId="8D54FE9C22434E16802BFF4ABE6C0A19">
+    <w:name w:val="8D54FE9C22434E16802BFF4ABE6C0A19"/>
+    <w:rsid w:val="00BC4D7D"/>
+  </w:style>
+</w:styles>
+</file>
+
+<file path=word/glossary/webSettings.xml><?xml version="1.0" encoding="utf-8"?>
+<w:webSettings xmlns:r="http://schemas.openxmlformats.org/officeDocument/2006/relationships" xmlns:w="http://schemas.openxmlformats.org/wordprocessingml/2006/main">
+  <w:optimizeForBrowser/>
+</w:webSettings>
+</file>
+
 <file path=word/theme/theme1.xml><?xml version="1.0" encoding="utf-8"?>
 <a:theme xmlns:a="http://schemas.openxmlformats.org/drawingml/2006/main" name="Office Theme">
   <a:themeElements>

</xml_diff>